<commit_message>
recolved conflict and removed temp file
finished annual prophecy revision,
but haven't merged into books yet.
</commit_message>
<xml_diff>
--- a/katamarous source/Prophecies.docx
+++ b/katamarous source/Prophecies.docx
@@ -1,7 +1,423 @@
 
 <file path=word/document.xml><?xml version="1.0" encoding="utf-8"?>
-<w:document xmlns:wpc="http://schemas.microsoft.com/office/word/2010/wordprocessingCanvas" xmlns:mo="http://schemas.microsoft.com/office/mac/office/2008/main" xmlns:mc="http://schemas.openxmlformats.org/markup-compatibility/2006" xmlns:mv="urn:schemas-microsoft-com:mac:vml" xmlns:o="urn:schemas-microsoft-com:office:office" xmlns:r="http://schemas.openxmlformats.org/officeDocument/2006/relationships" xmlns:m="http://schemas.openxmlformats.org/officeDocument/2006/math" xmlns:v="urn:schemas-microsoft-com:vml" xmlns:wp14="http://schemas.microsoft.com/office/word/2010/wordprocessingDrawing" xmlns:wp="http://schemas.openxmlformats.org/drawingml/2006/wordprocessingDrawing" xmlns:w10="urn:schemas-microsoft-com:office:word" xmlns:w="http://schemas.openxmlformats.org/wordprocessingml/2006/main" xmlns:w14="http://schemas.microsoft.com/office/word/2010/wordml" xmlns:w15="http://schemas.microsoft.com/office/word/2012/wordml" xmlns:wpg="http://schemas.microsoft.com/office/word/2010/wordprocessingGroup" xmlns:wpi="http://schemas.microsoft.com/office/word/2010/wordprocessingInk" xmlns:wne="http://schemas.microsoft.com/office/word/2006/wordml" xmlns:wps="http://schemas.microsoft.com/office/word/2010/wordprocessingShape" mc:Ignorable="w14 w15 wp14">
+<w:document xmlns:wpc="http://schemas.microsoft.com/office/word/2010/wordprocessingCanvas" xmlns:cx="http://schemas.microsoft.com/office/drawing/2014/chartex" xmlns:cx1="http://schemas.microsoft.com/office/drawing/2015/9/8/chartex" xmlns:cx2="http://schemas.microsoft.com/office/drawing/2015/10/21/chartex" xmlns:mc="http://schemas.openxmlformats.org/markup-compatibility/2006" xmlns:o="urn:schemas-microsoft-com:office:office" xmlns:r="http://schemas.openxmlformats.org/officeDocument/2006/relationships" xmlns:m="http://schemas.openxmlformats.org/officeDocument/2006/math" xmlns:v="urn:schemas-microsoft-com:vml" xmlns:wp14="http://schemas.microsoft.com/office/word/2010/wordprocessingDrawing" xmlns:wp="http://schemas.openxmlformats.org/drawingml/2006/wordprocessingDrawing" xmlns:w10="urn:schemas-microsoft-com:office:word" xmlns:w="http://schemas.openxmlformats.org/wordprocessingml/2006/main" xmlns:w14="http://schemas.microsoft.com/office/word/2010/wordml" xmlns:w15="http://schemas.microsoft.com/office/word/2012/wordml" xmlns:w16se="http://schemas.microsoft.com/office/word/2015/wordml/symex" xmlns:wpg="http://schemas.microsoft.com/office/word/2010/wordprocessingGroup" xmlns:wpi="http://schemas.microsoft.com/office/word/2010/wordprocessingInk" xmlns:wne="http://schemas.microsoft.com/office/word/2006/wordml" xmlns:wps="http://schemas.microsoft.com/office/word/2010/wordprocessingShape" mc:Ignorable="w14 w15 w16se wp14">
   <w:body>
+    <w:p>
+      <w:pPr>
+        <w:rPr>
+          <w:rFonts w:ascii="Book Antiqua" w:eastAsia="Book Antiqua" w:hAnsi="Book Antiqua" w:cs="Book Antiqua"/>
+          <w:color w:val="000000"/>
+          <w:sz w:val="28"/>
+          <w:szCs w:val="28"/>
+        </w:rPr>
+      </w:pPr>
+      <w:r>
+        <w:rPr>
+          <w:rFonts w:ascii="Book Antiqua" w:eastAsia="Book Antiqua" w:hAnsi="Book Antiqua" w:cs="Book Antiqua"/>
+          <w:color w:val="000000"/>
+          <w:sz w:val="28"/>
+          <w:szCs w:val="28"/>
+        </w:rPr>
+        <w:t>Exodus 15:22-16:1a</w:t>
+      </w:r>
+    </w:p>
+    <w:p>
+      <w:pPr>
+        <w:rPr>
+          <w:rFonts w:ascii="Book Antiqua" w:eastAsia="Book Antiqua" w:hAnsi="Book Antiqua" w:cs="Book Antiqua"/>
+          <w:color w:val="000000"/>
+          <w:sz w:val="28"/>
+          <w:szCs w:val="28"/>
+        </w:rPr>
+      </w:pPr>
+    </w:p>
+    <w:p>
+      <w:pPr>
+        <w:pStyle w:val="Standard"/>
+        <w:autoSpaceDE w:val="0"/>
+        <w:jc w:val="both"/>
+        <w:rPr>
+          <w:rFonts w:ascii="Book Antiqua" w:eastAsia="Book Antiqua" w:hAnsi="Book Antiqua" w:cs="Book Antiqua"/>
+          <w:color w:val="000000"/>
+          <w:sz w:val="28"/>
+          <w:szCs w:val="28"/>
+          <w:lang w:val="en-US"/>
+        </w:rPr>
+      </w:pPr>
+      <w:r>
+        <w:rPr>
+          <w:rFonts w:ascii="Book Antiqua" w:eastAsia="Book Antiqua" w:hAnsi="Book Antiqua" w:cs="Book Antiqua"/>
+          <w:color w:val="000000"/>
+          <w:sz w:val="28"/>
+          <w:szCs w:val="28"/>
+          <w:lang w:val="en-US"/>
+        </w:rPr>
+        <w:t xml:space="preserve">Then Moses brought the children of Israel from the Red Sea, and led them into the wilderness of Sur. And they went three days in the desert, and found no water to drink. And they came to </w:t>
+      </w:r>
+      <w:proofErr w:type="spellStart"/>
+      <w:r>
+        <w:rPr>
+          <w:rFonts w:ascii="Book Antiqua" w:eastAsia="Book Antiqua" w:hAnsi="Book Antiqua" w:cs="Book Antiqua"/>
+          <w:color w:val="000000"/>
+          <w:sz w:val="28"/>
+          <w:szCs w:val="28"/>
+          <w:lang w:val="en-US"/>
+        </w:rPr>
+        <w:t>Merra</w:t>
+      </w:r>
+      <w:proofErr w:type="spellEnd"/>
+      <w:r>
+        <w:rPr>
+          <w:rFonts w:ascii="Book Antiqua" w:eastAsia="Book Antiqua" w:hAnsi="Book Antiqua" w:cs="Book Antiqua"/>
+          <w:color w:val="000000"/>
+          <w:sz w:val="28"/>
+          <w:szCs w:val="28"/>
+          <w:lang w:val="en-US"/>
+        </w:rPr>
+        <w:t xml:space="preserve">, and could not drink the waters of </w:t>
+      </w:r>
+      <w:proofErr w:type="spellStart"/>
+      <w:r>
+        <w:rPr>
+          <w:rFonts w:ascii="Book Antiqua" w:eastAsia="Book Antiqua" w:hAnsi="Book Antiqua" w:cs="Book Antiqua"/>
+          <w:color w:val="000000"/>
+          <w:sz w:val="28"/>
+          <w:szCs w:val="28"/>
+          <w:lang w:val="en-US"/>
+        </w:rPr>
+        <w:t>Merra</w:t>
+      </w:r>
+      <w:proofErr w:type="spellEnd"/>
+      <w:r>
+        <w:rPr>
+          <w:rFonts w:ascii="Book Antiqua" w:eastAsia="Book Antiqua" w:hAnsi="Book Antiqua" w:cs="Book Antiqua"/>
+          <w:color w:val="000000"/>
+          <w:sz w:val="28"/>
+          <w:szCs w:val="28"/>
+          <w:lang w:val="en-US"/>
+        </w:rPr>
+        <w:t xml:space="preserve">, for they were bitter. </w:t>
+      </w:r>
+      <w:proofErr w:type="gramStart"/>
+      <w:r>
+        <w:rPr>
+          <w:rFonts w:ascii="Book Antiqua" w:eastAsia="Book Antiqua" w:hAnsi="Book Antiqua" w:cs="Book Antiqua"/>
+          <w:color w:val="000000"/>
+          <w:sz w:val="28"/>
+          <w:szCs w:val="28"/>
+          <w:lang w:val="en-US"/>
+        </w:rPr>
+        <w:t>Therefore</w:t>
+      </w:r>
+      <w:proofErr w:type="gramEnd"/>
+      <w:r>
+        <w:rPr>
+          <w:rFonts w:ascii="Book Antiqua" w:eastAsia="Book Antiqua" w:hAnsi="Book Antiqua" w:cs="Book Antiqua"/>
+          <w:color w:val="000000"/>
+          <w:sz w:val="28"/>
+          <w:szCs w:val="28"/>
+          <w:lang w:val="en-US"/>
+        </w:rPr>
+        <w:t xml:space="preserve"> he named that place, ‘Bitterness.’ And the people murmured against Moses, saying, “What will we drink?” So Moses cried to the Lord, and the Lord showed him a tree, and he threw it into the water, and the water became sweet. He established a statutes and an ordinance there for them. He proved him there, and said, “If you will diligently heed the voice of the Lord your God, and do what is pleasing in His sight, and will listen to His commands, and keep all His ordinances, I will not bring any of the diseases upon you which I have brought upon the Egyptians, for I am the Lord your God Who heals you.” </w:t>
+      </w:r>
+    </w:p>
+    <w:p>
+      <w:pPr>
+        <w:pStyle w:val="Standard"/>
+        <w:autoSpaceDE w:val="0"/>
+        <w:ind w:firstLine="720"/>
+        <w:jc w:val="both"/>
+      </w:pPr>
+      <w:r>
+        <w:rPr>
+          <w:rFonts w:ascii="Book Antiqua" w:eastAsia="Book Antiqua" w:hAnsi="Book Antiqua" w:cs="Book Antiqua"/>
+          <w:color w:val="000000"/>
+          <w:sz w:val="28"/>
+          <w:szCs w:val="28"/>
+          <w:lang w:val="en-US"/>
+        </w:rPr>
+        <w:t xml:space="preserve">And they came to </w:t>
+      </w:r>
+      <w:proofErr w:type="spellStart"/>
+      <w:r>
+        <w:rPr>
+          <w:rFonts w:ascii="Book Antiqua" w:eastAsia="Book Antiqua" w:hAnsi="Book Antiqua" w:cs="Book Antiqua"/>
+          <w:color w:val="000000"/>
+          <w:sz w:val="28"/>
+          <w:szCs w:val="28"/>
+          <w:lang w:val="en-US"/>
+        </w:rPr>
+        <w:t>Ælim</w:t>
+      </w:r>
+      <w:proofErr w:type="spellEnd"/>
+      <w:r>
+        <w:rPr>
+          <w:rFonts w:ascii="Book Antiqua" w:eastAsia="Book Antiqua" w:hAnsi="Book Antiqua" w:cs="Book Antiqua"/>
+          <w:color w:val="000000"/>
+          <w:sz w:val="28"/>
+          <w:szCs w:val="28"/>
+          <w:lang w:val="en-US"/>
+        </w:rPr>
+        <w:t>, and there were twelve fountains of water there, and seventy palm-trees; so they encamped there by the waters.</w:t>
+      </w:r>
+    </w:p>
+    <w:p>
+      <w:pPr>
+        <w:rPr>
+          <w:rFonts w:ascii="Book Antiqua" w:eastAsia="Book Antiqua" w:hAnsi="Book Antiqua" w:cs="Book Antiqua"/>
+          <w:color w:val="000000"/>
+          <w:sz w:val="28"/>
+          <w:szCs w:val="28"/>
+        </w:rPr>
+      </w:pPr>
+      <w:r>
+        <w:rPr>
+          <w:rFonts w:ascii="Book Antiqua" w:eastAsia="Book Antiqua" w:hAnsi="Book Antiqua" w:cs="Book Antiqua"/>
+          <w:color w:val="000000"/>
+          <w:sz w:val="28"/>
+          <w:szCs w:val="28"/>
+        </w:rPr>
+        <w:tab/>
+        <w:t xml:space="preserve">And they departed from </w:t>
+      </w:r>
+      <w:proofErr w:type="spellStart"/>
+      <w:r>
+        <w:rPr>
+          <w:rFonts w:ascii="Book Antiqua" w:eastAsia="Book Antiqua" w:hAnsi="Book Antiqua" w:cs="Book Antiqua"/>
+          <w:color w:val="000000"/>
+          <w:sz w:val="28"/>
+          <w:szCs w:val="28"/>
+        </w:rPr>
+        <w:t>Ælim</w:t>
+      </w:r>
+      <w:proofErr w:type="spellEnd"/>
+      <w:r>
+        <w:rPr>
+          <w:rFonts w:ascii="Book Antiqua" w:eastAsia="Book Antiqua" w:hAnsi="Book Antiqua" w:cs="Book Antiqua"/>
+          <w:color w:val="000000"/>
+          <w:sz w:val="28"/>
+          <w:szCs w:val="28"/>
+        </w:rPr>
+        <w:t xml:space="preserve">, and the entire congregation of the children of Israel came to the wilderness of Sin, which is between </w:t>
+      </w:r>
+      <w:proofErr w:type="spellStart"/>
+      <w:r>
+        <w:rPr>
+          <w:rFonts w:ascii="Book Antiqua" w:eastAsia="Book Antiqua" w:hAnsi="Book Antiqua" w:cs="Book Antiqua"/>
+          <w:color w:val="000000"/>
+          <w:sz w:val="28"/>
+          <w:szCs w:val="28"/>
+        </w:rPr>
+        <w:t>Ælim</w:t>
+      </w:r>
+      <w:proofErr w:type="spellEnd"/>
+      <w:r>
+        <w:rPr>
+          <w:rFonts w:ascii="Book Antiqua" w:eastAsia="Book Antiqua" w:hAnsi="Book Antiqua" w:cs="Book Antiqua"/>
+          <w:color w:val="000000"/>
+          <w:sz w:val="28"/>
+          <w:szCs w:val="28"/>
+        </w:rPr>
+        <w:t xml:space="preserve"> and Sinai.</w:t>
+      </w:r>
+    </w:p>
+    <w:p>
+      <w:pPr>
+        <w:rPr>
+          <w:rFonts w:ascii="Book Antiqua" w:eastAsia="Book Antiqua" w:hAnsi="Book Antiqua" w:cs="Book Antiqua"/>
+          <w:color w:val="000000"/>
+          <w:sz w:val="28"/>
+          <w:szCs w:val="28"/>
+        </w:rPr>
+      </w:pPr>
+    </w:p>
+    <w:p>
+      <w:pPr>
+        <w:outlineLvl w:val="0"/>
+      </w:pPr>
+      <w:r>
+        <w:t>Exodus 30:17-30</w:t>
+      </w:r>
+    </w:p>
+    <w:p/>
+    <w:p>
+      <w:pPr>
+        <w:pStyle w:val="Standard"/>
+        <w:autoSpaceDE w:val="0"/>
+        <w:ind w:firstLine="720"/>
+        <w:jc w:val="both"/>
+      </w:pPr>
+      <w:r>
+        <w:rPr>
+          <w:rFonts w:ascii="Book Antiqua" w:eastAsia="Book Antiqua" w:hAnsi="Book Antiqua" w:cs="Book Antiqua"/>
+          <w:color w:val="000000"/>
+          <w:sz w:val="28"/>
+          <w:szCs w:val="28"/>
+          <w:lang w:val="en-US"/>
+        </w:rPr>
+        <w:t>And the Lord spoke to Moses, saying, “Make a bronze washbasin, and a bronze base for it, for washing; and you will put it between the tent of witness and the altar, and you will pour water into it,</w:t>
+      </w:r>
+      <w:r>
+        <w:rPr>
+          <w:rFonts w:ascii="Book Antiqua" w:eastAsia="Book Antiqua" w:hAnsi="Book Antiqua" w:cs="Book Antiqua"/>
+          <w:color w:val="000000"/>
+          <w:sz w:val="19"/>
+          <w:szCs w:val="19"/>
+          <w:lang w:val="en-US"/>
+        </w:rPr>
+        <w:t xml:space="preserve"> </w:t>
+      </w:r>
+      <w:r>
+        <w:rPr>
+          <w:rFonts w:ascii="Book Antiqua" w:eastAsia="Book Antiqua" w:hAnsi="Book Antiqua" w:cs="Book Antiqua"/>
+          <w:color w:val="000000"/>
+          <w:sz w:val="28"/>
+          <w:szCs w:val="28"/>
+          <w:lang w:val="en-US"/>
+        </w:rPr>
+        <w:t xml:space="preserve">and Aaron and his sons will wash their hands and their feet with water from it. Whenever they go into the tent of witness, they will wash themselves with water, so they do not die, whenever they come near to the altar to serve and to offer the whole burnt-offerings to the Lord. They will wash their hands and feet with water, whenever they </w:t>
+      </w:r>
+      <w:proofErr w:type="spellStart"/>
+      <w:r>
+        <w:rPr>
+          <w:rFonts w:ascii="Book Antiqua" w:eastAsia="Book Antiqua" w:hAnsi="Book Antiqua" w:cs="Book Antiqua"/>
+          <w:color w:val="000000"/>
+          <w:sz w:val="28"/>
+          <w:szCs w:val="28"/>
+          <w:lang w:val="en-US"/>
+        </w:rPr>
+        <w:t>they</w:t>
+      </w:r>
+      <w:proofErr w:type="spellEnd"/>
+      <w:r>
+        <w:rPr>
+          <w:rFonts w:ascii="Book Antiqua" w:eastAsia="Book Antiqua" w:hAnsi="Book Antiqua" w:cs="Book Antiqua"/>
+          <w:color w:val="000000"/>
+          <w:sz w:val="28"/>
+          <w:szCs w:val="28"/>
+          <w:lang w:val="en-US"/>
+        </w:rPr>
+        <w:t xml:space="preserve"> go into the tent of witness; they will wash themselves with water, so they do not die; and it will be a perpetual ordinance for them, for him and his generations after him.”</w:t>
+      </w:r>
+    </w:p>
+    <w:p>
+      <w:pPr>
+        <w:rPr>
+          <w:rFonts w:ascii="Book Antiqua" w:eastAsia="Book Antiqua" w:hAnsi="Book Antiqua" w:cs="Book Antiqua"/>
+          <w:color w:val="000000"/>
+          <w:sz w:val="28"/>
+          <w:szCs w:val="28"/>
+        </w:rPr>
+      </w:pPr>
+      <w:r>
+        <w:rPr>
+          <w:rFonts w:ascii="Book Antiqua" w:eastAsia="Book Antiqua" w:hAnsi="Book Antiqua" w:cs="Book Antiqua"/>
+          <w:color w:val="000000"/>
+          <w:sz w:val="28"/>
+          <w:szCs w:val="28"/>
+        </w:rPr>
+        <w:tab/>
+        <w:t xml:space="preserve">And the Lord spoke to Moses, saying, “Take also sweet spices, the flower of choice myrrh, five hundred shekels worth; and fragrant cinnamon, half of this, two hundred and fifty shekels, and two hundred and fifty shekels of sweet-smelling </w:t>
+      </w:r>
+      <w:proofErr w:type="spellStart"/>
+      <w:r>
+        <w:rPr>
+          <w:rFonts w:ascii="Book Antiqua" w:eastAsia="Book Antiqua" w:hAnsi="Book Antiqua" w:cs="Book Antiqua"/>
+          <w:color w:val="000000"/>
+          <w:sz w:val="28"/>
+          <w:szCs w:val="28"/>
+        </w:rPr>
+        <w:t>calamus</w:t>
+      </w:r>
+      <w:proofErr w:type="spellEnd"/>
+      <w:r>
+        <w:rPr>
+          <w:rFonts w:ascii="Book Antiqua" w:eastAsia="Book Antiqua" w:hAnsi="Book Antiqua" w:cs="Book Antiqua"/>
+          <w:color w:val="000000"/>
+          <w:sz w:val="28"/>
+          <w:szCs w:val="28"/>
+        </w:rPr>
+        <w:t xml:space="preserve">, and five hundred shekels of cassia, [according to the shekel] of the sanctuary, and a </w:t>
+      </w:r>
+      <w:proofErr w:type="spellStart"/>
+      <w:r>
+        <w:rPr>
+          <w:rFonts w:ascii="Book Antiqua" w:eastAsia="Book Antiqua" w:hAnsi="Book Antiqua" w:cs="Book Antiqua"/>
+          <w:color w:val="000000"/>
+          <w:sz w:val="28"/>
+          <w:szCs w:val="28"/>
+        </w:rPr>
+        <w:t>hin</w:t>
+      </w:r>
+      <w:proofErr w:type="spellEnd"/>
+      <w:r>
+        <w:rPr>
+          <w:rFonts w:ascii="Book Antiqua" w:eastAsia="Book Antiqua" w:hAnsi="Book Antiqua" w:cs="Book Antiqua"/>
+          <w:color w:val="000000"/>
+          <w:sz w:val="28"/>
+          <w:szCs w:val="28"/>
+        </w:rPr>
+        <w:t xml:space="preserve"> of olive oil. And </w:t>
+      </w:r>
+      <w:r>
+        <w:rPr>
+          <w:rFonts w:ascii="Book Antiqua" w:eastAsia="Book Antiqua" w:hAnsi="Book Antiqua" w:cs="Book Antiqua"/>
+          <w:color w:val="000000"/>
+          <w:sz w:val="28"/>
+          <w:szCs w:val="28"/>
+        </w:rPr>
+        <w:lastRenderedPageBreak/>
+        <w:t xml:space="preserve">you will make it a holy anointing oil, an aromatic ointment </w:t>
+      </w:r>
+      <w:r>
+        <w:rPr>
+          <w:rFonts w:ascii="Book Antiqua" w:eastAsia="Book Antiqua" w:hAnsi="Book Antiqua" w:cs="Book Antiqua"/>
+          <w:i/>
+          <w:iCs/>
+          <w:color w:val="000000"/>
+          <w:sz w:val="28"/>
+          <w:szCs w:val="28"/>
+        </w:rPr>
+        <w:t>according</w:t>
+      </w:r>
+      <w:r>
+        <w:rPr>
+          <w:rFonts w:ascii="Book Antiqua" w:eastAsia="Book Antiqua" w:hAnsi="Book Antiqua" w:cs="Book Antiqua"/>
+          <w:color w:val="000000"/>
+          <w:sz w:val="28"/>
+          <w:szCs w:val="28"/>
+        </w:rPr>
+        <w:t xml:space="preserve"> to the art of the perfumer. It will be a holy anointing oil. And you will anoint the tent of witness with it, and the ark of the tent of witness, and all its utensils, and the lampstand and all its utensils, and the altar of incense, and the altar of whole burnt-offerings and all its utensils, and the table and all its utensils, and the washbasin and its base. And you will sanctify them, and they will be most holy: everyone who touches them shall be holy {consecrated}. And you will anoint Aaron and his sons, and consecrate them to serve Me as priests.</w:t>
+      </w:r>
+    </w:p>
+    <w:p>
+      <w:pPr>
+        <w:pStyle w:val="Standard"/>
+        <w:autoSpaceDE w:val="0"/>
+        <w:jc w:val="both"/>
+        <w:rPr>
+          <w:rFonts w:ascii="Book Antiqua" w:eastAsia="Tahoma" w:hAnsi="Book Antiqua"/>
+          <w:color w:val="000000"/>
+          <w:sz w:val="28"/>
+          <w:szCs w:val="28"/>
+          <w:lang w:val="en-US"/>
+        </w:rPr>
+      </w:pPr>
+    </w:p>
+    <w:p>
+      <w:pPr>
+        <w:pStyle w:val="Standard"/>
+        <w:autoSpaceDE w:val="0"/>
+        <w:jc w:val="both"/>
+        <w:rPr>
+          <w:rFonts w:ascii="Book Antiqua" w:eastAsia="Tahoma" w:hAnsi="Book Antiqua"/>
+          <w:color w:val="000000"/>
+          <w:sz w:val="28"/>
+          <w:szCs w:val="28"/>
+          <w:lang w:val="en-US"/>
+        </w:rPr>
+      </w:pPr>
+    </w:p>
     <w:p>
       <w:pPr>
         <w:pStyle w:val="Standard"/>
@@ -1019,7 +1435,18 @@
           <w:szCs w:val="28"/>
           <w:lang w:val="en-US"/>
         </w:rPr>
-        <w:t>continued to be tempestuous, and the waves rose up even higher.</w:t>
+        <w:t xml:space="preserve">continued to be tempestuous, and the waves </w:t>
+      </w:r>
+      <w:r>
+        <w:rPr>
+          <w:rFonts w:ascii="Book Antiqua" w:eastAsia="Tahoma" w:hAnsi="Book Antiqua"/>
+          <w:color w:val="000000"/>
+          <w:sz w:val="28"/>
+          <w:szCs w:val="28"/>
+          <w:lang w:val="en-US"/>
+        </w:rPr>
+        <w:lastRenderedPageBreak/>
+        <w:t>rose up even higher.</w:t>
       </w:r>
       <w:r>
         <w:rPr>
@@ -2638,6 +3065,7 @@
           <w:szCs w:val="28"/>
           <w:lang w:val="en-US"/>
         </w:rPr>
+        <w:lastRenderedPageBreak/>
         <w:t xml:space="preserve">all that I have vowed I will </w:t>
       </w:r>
       <w:r>
@@ -4457,7 +4885,16 @@
           <w:sz w:val="28"/>
           <w:szCs w:val="28"/>
         </w:rPr>
-        <w:t xml:space="preserve">But early the next morning, </w:t>
+        <w:t xml:space="preserve">But early the </w:t>
+      </w:r>
+      <w:r>
+        <w:rPr>
+          <w:rFonts w:ascii="Book Antiqua" w:hAnsi="Book Antiqua"/>
+          <w:sz w:val="28"/>
+          <w:szCs w:val="28"/>
+        </w:rPr>
+        <w:lastRenderedPageBreak/>
+        <w:t xml:space="preserve">next morning, </w:t>
       </w:r>
       <w:r>
         <w:rPr>
@@ -4964,7 +5401,6 @@
       <w:pPr>
         <w:pStyle w:val="Standard"/>
         <w:autoSpaceDE w:val="0"/>
-        <w:ind w:firstLine="720"/>
         <w:jc w:val="both"/>
         <w:rPr>
           <w:rFonts w:ascii="Book Antiqua" w:eastAsia="Book Antiqua" w:hAnsi="Book Antiqua" w:cs="Book Antiqua"/>
@@ -6263,6 +6699,7 @@
           <w:szCs w:val="28"/>
           <w:lang w:val="en-US"/>
         </w:rPr>
+        <w:lastRenderedPageBreak/>
         <w:t xml:space="preserve">or </w:t>
       </w:r>
       <w:r>
@@ -8415,7 +8852,355 @@
           <w:szCs w:val="28"/>
           <w:lang w:val="en-US"/>
         </w:rPr>
-        <w:t xml:space="preserve">rejoice in God my </w:t>
+        <w:t>rejoice in God my Saviour.</w:t>
+      </w:r>
+    </w:p>
+    <w:p>
+      <w:pPr>
+        <w:pStyle w:val="Standard"/>
+        <w:autoSpaceDE w:val="0"/>
+        <w:ind w:firstLine="720"/>
+        <w:jc w:val="both"/>
+        <w:rPr>
+          <w:rFonts w:ascii="Book Antiqua" w:eastAsia="Book Antiqua" w:hAnsi="Book Antiqua" w:cs="Book Antiqua"/>
+          <w:color w:val="000000"/>
+          <w:sz w:val="28"/>
+          <w:szCs w:val="28"/>
+          <w:lang w:val="en-US"/>
+        </w:rPr>
+      </w:pPr>
+      <w:r>
+        <w:rPr>
+          <w:rFonts w:ascii="Book Antiqua" w:eastAsia="Book Antiqua" w:hAnsi="Book Antiqua" w:cs="Book Antiqua"/>
+          <w:color w:val="000000"/>
+          <w:sz w:val="28"/>
+          <w:szCs w:val="28"/>
+          <w:lang w:val="en-US"/>
+        </w:rPr>
+        <w:lastRenderedPageBreak/>
+        <w:t>The Lord God is my strength,</w:t>
+      </w:r>
+    </w:p>
+    <w:p>
+      <w:pPr>
+        <w:pStyle w:val="Standard"/>
+        <w:autoSpaceDE w:val="0"/>
+        <w:ind w:firstLine="720"/>
+        <w:jc w:val="both"/>
+        <w:rPr>
+          <w:rFonts w:ascii="Book Antiqua" w:eastAsia="Book Antiqua" w:hAnsi="Book Antiqua" w:cs="Book Antiqua"/>
+          <w:color w:val="000000"/>
+          <w:sz w:val="28"/>
+          <w:szCs w:val="28"/>
+          <w:lang w:val="en-US"/>
+        </w:rPr>
+      </w:pPr>
+      <w:r>
+        <w:rPr>
+          <w:rFonts w:ascii="Book Antiqua" w:eastAsia="Book Antiqua" w:hAnsi="Book Antiqua" w:cs="Book Antiqua"/>
+          <w:color w:val="000000"/>
+          <w:sz w:val="28"/>
+          <w:szCs w:val="28"/>
+          <w:lang w:val="en-US"/>
+        </w:rPr>
+        <w:t>and H</w:t>
+      </w:r>
+      <w:r>
+        <w:rPr>
+          <w:rFonts w:ascii="Book Antiqua" w:eastAsia="Book Antiqua" w:hAnsi="Book Antiqua" w:cs="Book Antiqua"/>
+          <w:color w:val="000000"/>
+          <w:sz w:val="28"/>
+          <w:szCs w:val="28"/>
+          <w:lang w:val="en-US"/>
+        </w:rPr>
+        <w:t xml:space="preserve">e will </w:t>
+      </w:r>
+      <w:r>
+        <w:rPr>
+          <w:rFonts w:ascii="Book Antiqua" w:eastAsia="Book Antiqua" w:hAnsi="Book Antiqua" w:cs="Book Antiqua"/>
+          <w:color w:val="000000"/>
+          <w:sz w:val="28"/>
+          <w:szCs w:val="28"/>
+          <w:lang w:val="en-US"/>
+        </w:rPr>
+        <w:t>establish</w:t>
+      </w:r>
+      <w:r>
+        <w:rPr>
+          <w:rFonts w:ascii="Book Antiqua" w:eastAsia="Book Antiqua" w:hAnsi="Book Antiqua" w:cs="Book Antiqua"/>
+          <w:color w:val="000000"/>
+          <w:sz w:val="28"/>
+          <w:szCs w:val="28"/>
+          <w:lang w:val="en-US"/>
+        </w:rPr>
+        <w:t xml:space="preserve"> my feet</w:t>
+      </w:r>
+      <w:r>
+        <w:rPr>
+          <w:rFonts w:ascii="Book Antiqua" w:eastAsia="Book Antiqua" w:hAnsi="Book Antiqua" w:cs="Book Antiqua"/>
+          <w:color w:val="000000"/>
+          <w:sz w:val="28"/>
+          <w:szCs w:val="28"/>
+          <w:lang w:val="en-US"/>
+        </w:rPr>
+        <w:t xml:space="preserve"> to the end.</w:t>
+      </w:r>
+    </w:p>
+    <w:p>
+      <w:pPr>
+        <w:pStyle w:val="Standard"/>
+        <w:autoSpaceDE w:val="0"/>
+        <w:ind w:firstLine="720"/>
+        <w:jc w:val="both"/>
+        <w:rPr>
+          <w:rFonts w:ascii="Book Antiqua" w:eastAsia="Book Antiqua" w:hAnsi="Book Antiqua" w:cs="Book Antiqua"/>
+          <w:color w:val="000000"/>
+          <w:sz w:val="28"/>
+          <w:szCs w:val="28"/>
+          <w:lang w:val="en-US"/>
+        </w:rPr>
+      </w:pPr>
+      <w:r>
+        <w:rPr>
+          <w:rFonts w:ascii="Book Antiqua" w:eastAsia="Book Antiqua" w:hAnsi="Book Antiqua" w:cs="Book Antiqua"/>
+          <w:color w:val="000000"/>
+          <w:sz w:val="28"/>
+          <w:szCs w:val="28"/>
+          <w:lang w:val="en-US"/>
+        </w:rPr>
+        <w:t>H</w:t>
+      </w:r>
+      <w:r>
+        <w:rPr>
+          <w:rFonts w:ascii="Book Antiqua" w:eastAsia="Book Antiqua" w:hAnsi="Book Antiqua" w:cs="Book Antiqua"/>
+          <w:color w:val="000000"/>
+          <w:sz w:val="28"/>
+          <w:szCs w:val="28"/>
+          <w:lang w:val="en-US"/>
+        </w:rPr>
+        <w:t xml:space="preserve">e </w:t>
+      </w:r>
+      <w:r>
+        <w:rPr>
+          <w:rFonts w:ascii="Book Antiqua" w:eastAsia="Book Antiqua" w:hAnsi="Book Antiqua" w:cs="Book Antiqua"/>
+          <w:color w:val="000000"/>
+          <w:sz w:val="28"/>
+          <w:szCs w:val="28"/>
+          <w:lang w:val="en-US"/>
+        </w:rPr>
+        <w:t>sets my feet upon high places,</w:t>
+      </w:r>
+    </w:p>
+    <w:p>
+      <w:pPr>
+        <w:pStyle w:val="Standard"/>
+        <w:autoSpaceDE w:val="0"/>
+        <w:ind w:firstLine="720"/>
+        <w:jc w:val="both"/>
+        <w:rPr>
+          <w:rFonts w:ascii="Book Antiqua" w:eastAsia="Book Antiqua" w:hAnsi="Book Antiqua" w:cs="Book Antiqua"/>
+          <w:color w:val="000000"/>
+          <w:sz w:val="28"/>
+          <w:szCs w:val="28"/>
+          <w:lang w:val="en-US"/>
+        </w:rPr>
+      </w:pPr>
+      <w:r>
+        <w:rPr>
+          <w:rFonts w:ascii="Book Antiqua" w:eastAsia="Book Antiqua" w:hAnsi="Book Antiqua" w:cs="Book Antiqua"/>
+          <w:color w:val="000000"/>
+          <w:sz w:val="28"/>
+          <w:szCs w:val="28"/>
+          <w:lang w:val="en-US"/>
+        </w:rPr>
+        <w:t xml:space="preserve">that I may </w:t>
+      </w:r>
+      <w:r>
+        <w:rPr>
+          <w:rFonts w:ascii="Book Antiqua" w:eastAsia="Book Antiqua" w:hAnsi="Book Antiqua" w:cs="Book Antiqua"/>
+          <w:color w:val="000000"/>
+          <w:sz w:val="28"/>
+          <w:szCs w:val="28"/>
+          <w:lang w:val="en-US"/>
+        </w:rPr>
+        <w:t>be victorious</w:t>
+      </w:r>
+      <w:r>
+        <w:rPr>
+          <w:rFonts w:ascii="Book Antiqua" w:eastAsia="Book Antiqua" w:hAnsi="Book Antiqua" w:cs="Book Antiqua"/>
+          <w:color w:val="000000"/>
+          <w:sz w:val="28"/>
+          <w:szCs w:val="28"/>
+          <w:lang w:val="en-US"/>
+        </w:rPr>
+        <w:t xml:space="preserve"> </w:t>
+      </w:r>
+      <w:r>
+        <w:rPr>
+          <w:rFonts w:ascii="Book Antiqua" w:eastAsia="Book Antiqua" w:hAnsi="Book Antiqua" w:cs="Book Antiqua"/>
+          <w:color w:val="000000"/>
+          <w:sz w:val="28"/>
+          <w:szCs w:val="28"/>
+          <w:lang w:val="en-US"/>
+        </w:rPr>
+        <w:t>in</w:t>
+      </w:r>
+      <w:r>
+        <w:rPr>
+          <w:rFonts w:ascii="Book Antiqua" w:eastAsia="Book Antiqua" w:hAnsi="Book Antiqua" w:cs="Book Antiqua"/>
+          <w:color w:val="000000"/>
+          <w:sz w:val="28"/>
+          <w:szCs w:val="28"/>
+          <w:lang w:val="en-US"/>
+        </w:rPr>
+        <w:t xml:space="preserve"> his song.</w:t>
+      </w:r>
+    </w:p>
+    <w:p>
+      <w:pPr>
+        <w:pStyle w:val="Standard"/>
+        <w:autoSpaceDE w:val="0"/>
+        <w:ind w:firstLine="720"/>
+        <w:jc w:val="both"/>
+      </w:pPr>
+    </w:p>
+    <w:p>
+      <w:pPr>
+        <w:outlineLvl w:val="0"/>
+        <w:rPr>
+          <w:rFonts w:ascii="Book Antiqua" w:eastAsia="Book Antiqua" w:hAnsi="Book Antiqua" w:cs="Book Antiqua"/>
+          <w:color w:val="000000"/>
+          <w:sz w:val="28"/>
+          <w:szCs w:val="28"/>
+        </w:rPr>
+      </w:pPr>
+      <w:r>
+        <w:rPr>
+          <w:rFonts w:ascii="Book Antiqua" w:eastAsia="Book Antiqua" w:hAnsi="Book Antiqua" w:cs="Book Antiqua"/>
+          <w:color w:val="000000"/>
+          <w:sz w:val="28"/>
+          <w:szCs w:val="28"/>
+        </w:rPr>
+        <w:t>Zechariah 8:7-19</w:t>
+      </w:r>
+    </w:p>
+    <w:p>
+      <w:pPr>
+        <w:rPr>
+          <w:rFonts w:ascii="Book Antiqua" w:eastAsia="Book Antiqua" w:hAnsi="Book Antiqua" w:cs="Book Antiqua"/>
+          <w:color w:val="000000"/>
+          <w:sz w:val="28"/>
+          <w:szCs w:val="28"/>
+        </w:rPr>
+      </w:pPr>
+    </w:p>
+    <w:p>
+      <w:pPr>
+        <w:pStyle w:val="Standard"/>
+        <w:autoSpaceDE w:val="0"/>
+        <w:ind w:firstLine="720"/>
+        <w:jc w:val="both"/>
+      </w:pPr>
+      <w:r>
+        <w:rPr>
+          <w:rFonts w:ascii="Book Antiqua" w:eastAsia="Book Antiqua" w:hAnsi="Book Antiqua" w:cs="Book Antiqua"/>
+          <w:color w:val="000000"/>
+          <w:sz w:val="28"/>
+          <w:szCs w:val="28"/>
+          <w:lang w:val="en-US"/>
+        </w:rPr>
+        <w:t xml:space="preserve">“This is what the Lord Almighty says, ‘Behold, I </w:t>
+      </w:r>
+      <w:r>
+        <w:rPr>
+          <w:rFonts w:ascii="Book Antiqua" w:eastAsia="Book Antiqua" w:hAnsi="Book Antiqua" w:cs="Book Antiqua"/>
+          <w:i/>
+          <w:iCs/>
+          <w:color w:val="000000"/>
+          <w:sz w:val="28"/>
+          <w:szCs w:val="28"/>
+          <w:lang w:val="en-US"/>
+        </w:rPr>
+        <w:t>will</w:t>
+      </w:r>
+      <w:r>
+        <w:rPr>
+          <w:rFonts w:ascii="Book Antiqua" w:eastAsia="Book Antiqua" w:hAnsi="Book Antiqua" w:cs="Book Antiqua"/>
+          <w:color w:val="000000"/>
+          <w:sz w:val="28"/>
+          <w:szCs w:val="28"/>
+          <w:lang w:val="en-US"/>
+        </w:rPr>
+        <w:t xml:space="preserve"> save my people from the land of the east, and from the land of the west country. And I will bring them in, and make </w:t>
+      </w:r>
+      <w:r>
+        <w:rPr>
+          <w:rFonts w:ascii="Book Antiqua" w:eastAsia="Book Antiqua" w:hAnsi="Book Antiqua" w:cs="Book Antiqua"/>
+          <w:i/>
+          <w:iCs/>
+          <w:color w:val="000000"/>
+          <w:sz w:val="28"/>
+          <w:szCs w:val="28"/>
+          <w:lang w:val="en-US"/>
+        </w:rPr>
+        <w:t>them</w:t>
+      </w:r>
+      <w:r>
+        <w:rPr>
+          <w:rFonts w:ascii="Book Antiqua" w:eastAsia="Book Antiqua" w:hAnsi="Book Antiqua" w:cs="Book Antiqua"/>
+          <w:color w:val="000000"/>
+          <w:sz w:val="28"/>
+          <w:szCs w:val="28"/>
+          <w:lang w:val="en-US"/>
+        </w:rPr>
+        <w:t xml:space="preserve"> dwell in the midst of Jerusalem. And they will be to Me a people, and I will be to them a God, in truth and in righteousness.’</w:t>
+      </w:r>
+    </w:p>
+    <w:p>
+      <w:pPr>
+        <w:pStyle w:val="Standard"/>
+        <w:autoSpaceDE w:val="0"/>
+        <w:jc w:val="both"/>
+        <w:rPr>
+          <w:rFonts w:ascii="Book Antiqua" w:eastAsia="Book Antiqua" w:hAnsi="Book Antiqua" w:cs="Book Antiqua"/>
+          <w:color w:val="000000"/>
+          <w:sz w:val="28"/>
+          <w:szCs w:val="28"/>
+          <w:lang w:val="en-US"/>
+        </w:rPr>
+      </w:pPr>
+      <w:r>
+        <w:rPr>
+          <w:rFonts w:ascii="Book Antiqua" w:eastAsia="Book Antiqua" w:hAnsi="Book Antiqua" w:cs="Book Antiqua"/>
+          <w:color w:val="000000"/>
+          <w:sz w:val="28"/>
+          <w:szCs w:val="28"/>
+          <w:lang w:val="en-US"/>
+        </w:rPr>
+        <w:tab/>
+        <w:t xml:space="preserve">This is what the Lord Almighty says, ‘Let your hands be strong, </w:t>
+      </w:r>
+      <w:r>
+        <w:rPr>
+          <w:rFonts w:ascii="Book Antiqua" w:eastAsia="Book Antiqua" w:hAnsi="Book Antiqua" w:cs="Book Antiqua"/>
+          <w:i/>
+          <w:iCs/>
+          <w:color w:val="000000"/>
+          <w:sz w:val="28"/>
+          <w:szCs w:val="28"/>
+          <w:lang w:val="en-US"/>
+        </w:rPr>
+        <w:t>you who</w:t>
+      </w:r>
+      <w:r>
+        <w:rPr>
+          <w:rFonts w:ascii="Book Antiqua" w:eastAsia="Book Antiqua" w:hAnsi="Book Antiqua" w:cs="Book Antiqua"/>
+          <w:color w:val="000000"/>
+          <w:sz w:val="28"/>
+          <w:szCs w:val="28"/>
+          <w:lang w:val="en-US"/>
+        </w:rPr>
+        <w:t xml:space="preserve"> hear in these days these words from the mouth of the prophets, from the day that the house of the Lord Almighty was founded, and from the time that the temple was built. For before those days the wages of men could not be profitable, and there could be no wages for cattle, and because of affliction, there could be no peace to those going out and those coming in, and I will send forth all people, each against his </w:t>
       </w:r>
       <w:proofErr w:type="spellStart"/>
       <w:r>
@@ -8426,7 +9211,7 @@
           <w:szCs w:val="28"/>
           <w:lang w:val="en-US"/>
         </w:rPr>
-        <w:t>Saviour</w:t>
+        <w:t>neighbour</w:t>
       </w:r>
       <w:proofErr w:type="spellEnd"/>
       <w:r>
@@ -8437,8 +9222,1063 @@
           <w:szCs w:val="28"/>
           <w:lang w:val="en-US"/>
         </w:rPr>
+        <w:t xml:space="preserve">. But now I </w:t>
+      </w:r>
+      <w:r>
+        <w:rPr>
+          <w:rFonts w:ascii="Book Antiqua" w:eastAsia="Book Antiqua" w:hAnsi="Book Antiqua" w:cs="Book Antiqua"/>
+          <w:i/>
+          <w:iCs/>
+          <w:color w:val="000000"/>
+          <w:sz w:val="28"/>
+          <w:szCs w:val="28"/>
+          <w:lang w:val="en-US"/>
+        </w:rPr>
+        <w:t>will</w:t>
+      </w:r>
+      <w:r>
+        <w:rPr>
+          <w:rFonts w:ascii="Book Antiqua" w:eastAsia="Book Antiqua" w:hAnsi="Book Antiqua" w:cs="Book Antiqua"/>
+          <w:color w:val="000000"/>
+          <w:sz w:val="28"/>
+          <w:szCs w:val="28"/>
+          <w:lang w:val="en-US"/>
+        </w:rPr>
+        <w:t xml:space="preserve"> not do to the remnant of this people as in the former days,’ says the Lord Almighty. ‘Rather, I will demonstrate peace, the vine will yield its fruit, and the land will yield its produce, and the heaven will give its dew, and I will give all these things as an inheritance to the remnant of my people. And it will come to pass, as you were a curse among the nations, O house of Juda and house of Israel, so will I save you, and you will be a blessing; be of good courage, and strengthen your hands.’</w:t>
+      </w:r>
+    </w:p>
+    <w:p>
+      <w:pPr>
+        <w:pStyle w:val="Standard"/>
+        <w:autoSpaceDE w:val="0"/>
+        <w:ind w:firstLine="720"/>
+        <w:jc w:val="both"/>
+      </w:pPr>
+      <w:r>
+        <w:rPr>
+          <w:rFonts w:ascii="Book Antiqua" w:eastAsia="Book Antiqua" w:hAnsi="Book Antiqua" w:cs="Book Antiqua"/>
+          <w:color w:val="000000"/>
+          <w:sz w:val="28"/>
+          <w:szCs w:val="28"/>
+          <w:lang w:val="en-US"/>
+        </w:rPr>
+        <w:t xml:space="preserve">For this is what Lord Almighty says, ‘As I took purposed to afflict you when your fathers provoked me to wrath,’ says the Lord Almighty, ‘and I did not repent, so now in these days I have prepared and taken purposed to do good to Jerusalem and to the house of Juda; be of good courage. These </w:t>
+      </w:r>
+      <w:r>
+        <w:rPr>
+          <w:rFonts w:ascii="Book Antiqua" w:eastAsia="Book Antiqua" w:hAnsi="Book Antiqua" w:cs="Book Antiqua"/>
+          <w:i/>
+          <w:iCs/>
+          <w:color w:val="000000"/>
+          <w:sz w:val="28"/>
+          <w:szCs w:val="28"/>
+          <w:lang w:val="en-US"/>
+        </w:rPr>
+        <w:t>are</w:t>
+      </w:r>
+      <w:r>
+        <w:rPr>
+          <w:rFonts w:ascii="Book Antiqua" w:eastAsia="Book Antiqua" w:hAnsi="Book Antiqua" w:cs="Book Antiqua"/>
+          <w:color w:val="000000"/>
+          <w:sz w:val="28"/>
+          <w:szCs w:val="28"/>
+          <w:lang w:val="en-US"/>
+        </w:rPr>
+        <w:t xml:space="preserve"> the things you will do: speak the truth, everyone to his </w:t>
+      </w:r>
+      <w:proofErr w:type="spellStart"/>
+      <w:r>
+        <w:rPr>
+          <w:rFonts w:ascii="Book Antiqua" w:eastAsia="Book Antiqua" w:hAnsi="Book Antiqua" w:cs="Book Antiqua"/>
+          <w:color w:val="000000"/>
+          <w:sz w:val="28"/>
+          <w:szCs w:val="28"/>
+          <w:lang w:val="en-US"/>
+        </w:rPr>
+        <w:t>neighbour</w:t>
+      </w:r>
+      <w:proofErr w:type="spellEnd"/>
+      <w:r>
+        <w:rPr>
+          <w:rFonts w:ascii="Book Antiqua" w:eastAsia="Book Antiqua" w:hAnsi="Book Antiqua" w:cs="Book Antiqua"/>
+          <w:color w:val="000000"/>
+          <w:sz w:val="28"/>
+          <w:szCs w:val="28"/>
+          <w:lang w:val="en-US"/>
+        </w:rPr>
+        <w:t xml:space="preserve">, and render judgment in your gates that makes for peace, and let none of you devise evil in his heart against his </w:t>
+      </w:r>
+      <w:proofErr w:type="spellStart"/>
+      <w:r>
+        <w:rPr>
+          <w:rFonts w:ascii="Book Antiqua" w:eastAsia="Book Antiqua" w:hAnsi="Book Antiqua" w:cs="Book Antiqua"/>
+          <w:color w:val="000000"/>
+          <w:sz w:val="28"/>
+          <w:szCs w:val="28"/>
+          <w:lang w:val="en-US"/>
+        </w:rPr>
+        <w:t>neighbour</w:t>
+      </w:r>
+      <w:proofErr w:type="spellEnd"/>
+      <w:r>
+        <w:rPr>
+          <w:rFonts w:ascii="Book Antiqua" w:eastAsia="Book Antiqua" w:hAnsi="Book Antiqua" w:cs="Book Antiqua"/>
+          <w:color w:val="000000"/>
+          <w:sz w:val="28"/>
+          <w:szCs w:val="28"/>
+          <w:lang w:val="en-US"/>
+        </w:rPr>
+        <w:t>, and do not love a false oath; for I hate all these things,’ says the Lord Almighty.”</w:t>
+      </w:r>
+    </w:p>
+    <w:p>
+      <w:pPr>
+        <w:rPr>
+          <w:rFonts w:ascii="Book Antiqua" w:eastAsia="Book Antiqua" w:hAnsi="Book Antiqua" w:cs="Book Antiqua"/>
+          <w:color w:val="000000"/>
+          <w:sz w:val="28"/>
+          <w:szCs w:val="28"/>
+        </w:rPr>
+      </w:pPr>
+      <w:r>
+        <w:rPr>
+          <w:rFonts w:ascii="Book Antiqua" w:eastAsia="Book Antiqua" w:hAnsi="Book Antiqua" w:cs="Book Antiqua"/>
+          <w:color w:val="000000"/>
+          <w:sz w:val="28"/>
+          <w:szCs w:val="28"/>
+        </w:rPr>
+        <w:tab/>
+        <w:t xml:space="preserve">And the word of the Lord Almighty came to me, saying, “This is what the Lord Almighty says, ‘The fourth-month fast, and the fifth-month fast, and the seventh-month fast, and the tenth-month fast, shall be to the house of Juda for joy and gladness, and for good feasts. And you will </w:t>
+      </w:r>
+      <w:r>
+        <w:rPr>
+          <w:rFonts w:ascii="Book Antiqua" w:eastAsia="Book Antiqua" w:hAnsi="Book Antiqua" w:cs="Book Antiqua"/>
+          <w:color w:val="000000"/>
+          <w:sz w:val="28"/>
+          <w:szCs w:val="28"/>
+        </w:rPr>
+        <w:lastRenderedPageBreak/>
+        <w:t>rejoice, and you will love truth and peace.’”</w:t>
+      </w:r>
+    </w:p>
+    <w:p>
+      <w:pPr>
+        <w:rPr>
+          <w:rFonts w:ascii="Book Antiqua" w:eastAsia="Book Antiqua" w:hAnsi="Book Antiqua" w:cs="Book Antiqua"/>
+          <w:color w:val="000000"/>
+          <w:sz w:val="28"/>
+          <w:szCs w:val="28"/>
+        </w:rPr>
+      </w:pPr>
+    </w:p>
+    <w:p>
+      <w:pPr>
+        <w:outlineLvl w:val="0"/>
+        <w:rPr>
+          <w:rFonts w:ascii="Book Antiqua" w:eastAsia="Book Antiqua" w:hAnsi="Book Antiqua" w:cs="Book Antiqua"/>
+          <w:color w:val="000000"/>
+          <w:sz w:val="28"/>
+          <w:szCs w:val="28"/>
+        </w:rPr>
+      </w:pPr>
+      <w:r>
+        <w:rPr>
+          <w:rFonts w:ascii="Book Antiqua" w:eastAsia="Book Antiqua" w:hAnsi="Book Antiqua" w:cs="Book Antiqua"/>
+          <w:color w:val="000000"/>
+          <w:sz w:val="28"/>
+          <w:szCs w:val="28"/>
+        </w:rPr>
+        <w:t>Zechariah 14:8-11</w:t>
+      </w:r>
+    </w:p>
+    <w:p>
+      <w:pPr>
+        <w:rPr>
+          <w:rFonts w:ascii="Book Antiqua" w:eastAsia="Book Antiqua" w:hAnsi="Book Antiqua" w:cs="Book Antiqua"/>
+          <w:color w:val="000000"/>
+          <w:sz w:val="28"/>
+          <w:szCs w:val="28"/>
+        </w:rPr>
+      </w:pPr>
+    </w:p>
+    <w:p>
+      <w:pPr>
+        <w:rPr>
+          <w:rFonts w:ascii="Book Antiqua" w:eastAsia="Book Antiqua" w:hAnsi="Book Antiqua" w:cs="Book Antiqua"/>
+          <w:color w:val="000000"/>
+          <w:sz w:val="28"/>
+          <w:szCs w:val="28"/>
+        </w:rPr>
+      </w:pPr>
+      <w:r>
+        <w:rPr>
+          <w:rFonts w:ascii="Book Antiqua" w:eastAsia="Book Antiqua" w:hAnsi="Book Antiqua" w:cs="Book Antiqua"/>
+          <w:color w:val="000000"/>
+          <w:sz w:val="28"/>
+          <w:szCs w:val="28"/>
+        </w:rPr>
+        <w:t xml:space="preserve">And in that day living water will come forth out of Jerusalem, half of it toward the eastern sea, and half of it toward the western sea; and it will be so in both summer and spring. And the Lord will be king over all the earth, in that day there will be one Lord, and His Name </w:t>
+      </w:r>
+      <w:proofErr w:type="gramStart"/>
+      <w:r>
+        <w:rPr>
+          <w:rFonts w:ascii="Book Antiqua" w:eastAsia="Book Antiqua" w:hAnsi="Book Antiqua" w:cs="Book Antiqua"/>
+          <w:color w:val="000000"/>
+          <w:sz w:val="28"/>
+          <w:szCs w:val="28"/>
+        </w:rPr>
+        <w:t>one</w:t>
+      </w:r>
+      <w:proofErr w:type="gramEnd"/>
+      <w:r>
+        <w:rPr>
+          <w:rFonts w:ascii="Book Antiqua" w:eastAsia="Book Antiqua" w:hAnsi="Book Antiqua" w:cs="Book Antiqua"/>
+          <w:color w:val="000000"/>
+          <w:sz w:val="28"/>
+          <w:szCs w:val="28"/>
+        </w:rPr>
+        <w:t xml:space="preserve"> Name, encircling all the earth, even the wilderness from Gabe unto </w:t>
+      </w:r>
+      <w:proofErr w:type="spellStart"/>
+      <w:r>
+        <w:rPr>
+          <w:rFonts w:ascii="Book Antiqua" w:eastAsia="Book Antiqua" w:hAnsi="Book Antiqua" w:cs="Book Antiqua"/>
+          <w:color w:val="000000"/>
+          <w:sz w:val="28"/>
+          <w:szCs w:val="28"/>
+        </w:rPr>
+        <w:t>Remmon</w:t>
+      </w:r>
+      <w:proofErr w:type="spellEnd"/>
+      <w:r>
+        <w:rPr>
+          <w:rFonts w:ascii="Book Antiqua" w:eastAsia="Book Antiqua" w:hAnsi="Book Antiqua" w:cs="Book Antiqua"/>
+          <w:color w:val="000000"/>
+          <w:sz w:val="28"/>
+          <w:szCs w:val="28"/>
+        </w:rPr>
+        <w:t xml:space="preserve">, south of Jerusalem. But Rama will remain in its place; from Benjamin’s Gate to the place of the First Gate; to the Gate of the Corners, and to the Tower of </w:t>
+      </w:r>
+      <w:proofErr w:type="spellStart"/>
+      <w:r>
+        <w:rPr>
+          <w:rFonts w:ascii="Book Antiqua" w:eastAsia="Book Antiqua" w:hAnsi="Book Antiqua" w:cs="Book Antiqua"/>
+          <w:color w:val="000000"/>
+          <w:sz w:val="28"/>
+          <w:szCs w:val="28"/>
+        </w:rPr>
+        <w:t>Hananeel</w:t>
+      </w:r>
+      <w:proofErr w:type="spellEnd"/>
+      <w:r>
+        <w:rPr>
+          <w:rFonts w:ascii="Book Antiqua" w:eastAsia="Book Antiqua" w:hAnsi="Book Antiqua" w:cs="Book Antiqua"/>
+          <w:color w:val="000000"/>
+          <w:sz w:val="28"/>
+          <w:szCs w:val="28"/>
+        </w:rPr>
+        <w:t>, as far as the king’s winepresses, they will dwell in the city, and there will be no more anathema {curse}, and Jerusalem will dwell securely.</w:t>
+      </w:r>
+    </w:p>
+    <w:p/>
+    <w:p/>
+    <w:p>
+      <w:pPr>
+        <w:outlineLvl w:val="0"/>
+      </w:pPr>
+      <w:bookmarkStart w:id="0" w:name="_GoBack"/>
+      <w:r>
+        <w:t>Isaiah</w:t>
+      </w:r>
+      <w:bookmarkEnd w:id="0"/>
+      <w:r>
+        <w:t xml:space="preserve"> 1:16-26</w:t>
+      </w:r>
+    </w:p>
+    <w:p>
+      <w:pPr>
+        <w:pStyle w:val="Standard"/>
+        <w:autoSpaceDE w:val="0"/>
+        <w:jc w:val="both"/>
+      </w:pPr>
+      <w:r>
+        <w:rPr>
+          <w:rFonts w:ascii="Book Antiqua" w:eastAsia="Book Antiqua" w:hAnsi="Book Antiqua" w:cs="Book Antiqua"/>
+          <w:color w:val="000000"/>
+          <w:sz w:val="28"/>
+          <w:szCs w:val="28"/>
+          <w:lang w:val="en-US"/>
+        </w:rPr>
+        <w:t xml:space="preserve">“Wash yourselves, become clean; remove the evil deeds from your souls before My eyes; cease from your evil deeds; learn to do good; seek judgement, rescue the wronged; defend for the orphan, and obtain justice for the widow. Come, let us reason together,” says the Lord: “although your sins are like crimson, I will make them white like snow, and although they are like scarlet, I will make </w:t>
+      </w:r>
+      <w:r>
+        <w:rPr>
+          <w:rFonts w:ascii="Book Antiqua" w:eastAsia="Book Antiqua" w:hAnsi="Book Antiqua" w:cs="Book Antiqua"/>
+          <w:i/>
+          <w:iCs/>
+          <w:color w:val="000000"/>
+          <w:sz w:val="28"/>
+          <w:szCs w:val="28"/>
+          <w:lang w:val="en-US"/>
+        </w:rPr>
+        <w:t>them</w:t>
+      </w:r>
+      <w:r>
+        <w:rPr>
+          <w:rFonts w:ascii="Book Antiqua" w:eastAsia="Book Antiqua" w:hAnsi="Book Antiqua" w:cs="Book Antiqua"/>
+          <w:color w:val="000000"/>
+          <w:sz w:val="28"/>
+          <w:szCs w:val="28"/>
+          <w:lang w:val="en-US"/>
+        </w:rPr>
+        <w:t xml:space="preserve"> white like wool. And if you are willing, and listen to me, you will eat the good things of the land. But if you are not willing and do not listen to me, a sword will devour you,” for the mouth of the Lord has spoken these things.</w:t>
+      </w:r>
+    </w:p>
+    <w:p>
+      <w:r>
+        <w:rPr>
+          <w:rFonts w:ascii="Book Antiqua" w:eastAsia="Book Antiqua" w:hAnsi="Book Antiqua" w:cs="Book Antiqua"/>
+          <w:color w:val="000000"/>
+          <w:sz w:val="28"/>
+          <w:szCs w:val="28"/>
+        </w:rPr>
+        <w:tab/>
+        <w:t xml:space="preserve">How the faithful city Zion has become a prostitute! It was full of justice; the righteous lodged in it, but now murderers do! Your silver is worthless; your taverns mix wine with water. Your rulers are disobedient, companions of thieves, loving bribes, and seeking after rewards; they do not defend the orphans, or pay attention to the cause of widows. Therefore, says the Master, the Lord of hosts, “Woe to the mighty </w:t>
+      </w:r>
+      <w:r>
+        <w:rPr>
+          <w:rFonts w:ascii="Book Antiqua" w:eastAsia="Book Antiqua" w:hAnsi="Book Antiqua" w:cs="Book Antiqua"/>
+          <w:i/>
+          <w:iCs/>
+          <w:color w:val="000000"/>
+          <w:sz w:val="28"/>
+          <w:szCs w:val="28"/>
+        </w:rPr>
+        <w:t>ones</w:t>
+      </w:r>
+      <w:r>
+        <w:rPr>
+          <w:rFonts w:ascii="Book Antiqua" w:eastAsia="Book Antiqua" w:hAnsi="Book Antiqua" w:cs="Book Antiqua"/>
+          <w:color w:val="000000"/>
+          <w:sz w:val="28"/>
+          <w:szCs w:val="28"/>
+        </w:rPr>
+        <w:t xml:space="preserve"> of Israel, for My wrath against mine adversaries will not cease, and I will execute judgement on My enemies. And I will put my hand upon you, and purge you completely. I will destroy the disobedient, and will remove all the lawless from you; I will humble all the arrogant. I will establish your judges as before, and your counsellors as at the beginning. Afterward, you will be called the city of righteousness, Zion, the faithful mother-city.</w:t>
+      </w:r>
+    </w:p>
+    <w:p>
+      <w:pPr>
+        <w:outlineLvl w:val="0"/>
+      </w:pPr>
+      <w:r>
+        <w:t>Isaiah 9:1-2</w:t>
+      </w:r>
+    </w:p>
+    <w:p>
+      <w:pPr>
+        <w:rPr>
+          <w:rFonts w:ascii="Book Antiqua" w:eastAsia="Book Antiqua" w:hAnsi="Book Antiqua" w:cs="Book Antiqua"/>
+          <w:color w:val="000000"/>
+          <w:sz w:val="28"/>
+          <w:szCs w:val="28"/>
+        </w:rPr>
+      </w:pPr>
+      <w:r>
+        <w:rPr>
+          <w:rFonts w:ascii="Book Antiqua" w:eastAsia="Book Antiqua" w:hAnsi="Book Antiqua" w:cs="Book Antiqua"/>
+          <w:i/>
+          <w:iCs/>
+          <w:color w:val="000000"/>
+          <w:sz w:val="28"/>
+          <w:szCs w:val="28"/>
+        </w:rPr>
+        <w:lastRenderedPageBreak/>
+        <w:t xml:space="preserve">Do this first, </w:t>
+      </w:r>
+      <w:r>
+        <w:rPr>
+          <w:rFonts w:ascii="Book Antiqua" w:eastAsia="Book Antiqua" w:hAnsi="Book Antiqua" w:cs="Book Antiqua"/>
+          <w:color w:val="000000"/>
+          <w:sz w:val="28"/>
+          <w:szCs w:val="28"/>
+        </w:rPr>
+        <w:t xml:space="preserve">and do it quickly, O country of </w:t>
+      </w:r>
+      <w:proofErr w:type="spellStart"/>
+      <w:r>
+        <w:rPr>
+          <w:rFonts w:ascii="Book Antiqua" w:eastAsia="Book Antiqua" w:hAnsi="Book Antiqua" w:cs="Book Antiqua"/>
+          <w:color w:val="000000"/>
+          <w:sz w:val="28"/>
+          <w:szCs w:val="28"/>
+        </w:rPr>
+        <w:t>Zabulon</w:t>
+      </w:r>
+      <w:proofErr w:type="spellEnd"/>
+      <w:r>
+        <w:rPr>
+          <w:rFonts w:ascii="Book Antiqua" w:eastAsia="Book Antiqua" w:hAnsi="Book Antiqua" w:cs="Book Antiqua"/>
+          <w:color w:val="000000"/>
+          <w:sz w:val="28"/>
+          <w:szCs w:val="28"/>
+        </w:rPr>
+        <w:t xml:space="preserve">, land of </w:t>
+      </w:r>
+      <w:proofErr w:type="spellStart"/>
+      <w:r>
+        <w:rPr>
+          <w:rFonts w:ascii="Book Antiqua" w:eastAsia="Book Antiqua" w:hAnsi="Book Antiqua" w:cs="Book Antiqua"/>
+          <w:color w:val="000000"/>
+          <w:sz w:val="28"/>
+          <w:szCs w:val="28"/>
+        </w:rPr>
+        <w:t>Nephthalim</w:t>
+      </w:r>
+      <w:proofErr w:type="spellEnd"/>
+      <w:r>
+        <w:rPr>
+          <w:rFonts w:ascii="Book Antiqua" w:eastAsia="Book Antiqua" w:hAnsi="Book Antiqua" w:cs="Book Antiqua"/>
+          <w:color w:val="000000"/>
+          <w:sz w:val="28"/>
+          <w:szCs w:val="28"/>
+        </w:rPr>
+        <w:t xml:space="preserve"> by the sea, and the rest </w:t>
+      </w:r>
+      <w:r>
+        <w:rPr>
+          <w:rFonts w:ascii="Book Antiqua" w:eastAsia="Book Antiqua" w:hAnsi="Book Antiqua" w:cs="Book Antiqua"/>
+          <w:i/>
+          <w:iCs/>
+          <w:color w:val="000000"/>
+          <w:sz w:val="28"/>
+          <w:szCs w:val="28"/>
+        </w:rPr>
+        <w:t>dwelling along</w:t>
+      </w:r>
+      <w:r>
+        <w:rPr>
+          <w:rFonts w:ascii="Book Antiqua" w:eastAsia="Book Antiqua" w:hAnsi="Book Antiqua" w:cs="Book Antiqua"/>
+          <w:color w:val="000000"/>
+          <w:sz w:val="28"/>
+          <w:szCs w:val="28"/>
+        </w:rPr>
+        <w:t xml:space="preserve"> the seacoast, and </w:t>
+      </w:r>
+      <w:r>
+        <w:rPr>
+          <w:rFonts w:ascii="Book Antiqua" w:eastAsia="Book Antiqua" w:hAnsi="Book Antiqua" w:cs="Book Antiqua"/>
+          <w:i/>
+          <w:iCs/>
+          <w:color w:val="000000"/>
+          <w:sz w:val="28"/>
+          <w:szCs w:val="28"/>
+        </w:rPr>
+        <w:t>the land</w:t>
+      </w:r>
+      <w:r>
+        <w:rPr>
+          <w:rFonts w:ascii="Book Antiqua" w:eastAsia="Book Antiqua" w:hAnsi="Book Antiqua" w:cs="Book Antiqua"/>
+          <w:color w:val="000000"/>
+          <w:sz w:val="28"/>
+          <w:szCs w:val="28"/>
+        </w:rPr>
+        <w:t xml:space="preserve"> beyond the Jordan, Galilee of the Nations. O you people who walk in darkness, behold a great light! You who dwell in the country of the shadow of death, a light will shine upon you!</w:t>
+      </w:r>
+    </w:p>
+    <w:p>
+      <w:pPr>
+        <w:rPr>
+          <w:rFonts w:ascii="Book Antiqua" w:eastAsia="Book Antiqua" w:hAnsi="Book Antiqua" w:cs="Book Antiqua"/>
+          <w:color w:val="000000"/>
+          <w:sz w:val="28"/>
+          <w:szCs w:val="28"/>
+        </w:rPr>
+      </w:pPr>
+    </w:p>
+    <w:p>
+      <w:pPr>
+        <w:outlineLvl w:val="0"/>
+      </w:pPr>
+      <w:r>
+        <w:t>Isaiah 35:1-10</w:t>
+      </w:r>
+    </w:p>
+    <w:p>
+      <w:pPr>
+        <w:pStyle w:val="Standard"/>
+        <w:autoSpaceDE w:val="0"/>
+        <w:jc w:val="both"/>
+      </w:pPr>
+      <w:r>
+        <w:rPr>
+          <w:rFonts w:ascii="Book Antiqua" w:eastAsia="Book Antiqua" w:hAnsi="Book Antiqua" w:cs="Book Antiqua"/>
+          <w:color w:val="000000"/>
+          <w:sz w:val="28"/>
+          <w:szCs w:val="28"/>
+          <w:lang w:val="en-US"/>
+        </w:rPr>
+        <w:t xml:space="preserve">Be glad, O thirsty desert! Let the desert be glad, and blossom like a lily! The deserts of Jordan will blossom and rejoice. the glory of Lebanon and the honour of Carmel has been given to it; and My people will see the glory of the Lord, and the majesty of God. Be strong, </w:t>
+      </w:r>
+      <w:proofErr w:type="gramStart"/>
+      <w:r>
+        <w:rPr>
+          <w:rFonts w:ascii="Book Antiqua" w:eastAsia="Book Antiqua" w:hAnsi="Book Antiqua" w:cs="Book Antiqua"/>
+          <w:color w:val="000000"/>
+          <w:sz w:val="28"/>
+          <w:szCs w:val="28"/>
+          <w:lang w:val="en-US"/>
+        </w:rPr>
+        <w:t>you</w:t>
+      </w:r>
+      <w:proofErr w:type="gramEnd"/>
+      <w:r>
+        <w:rPr>
+          <w:rFonts w:ascii="Book Antiqua" w:eastAsia="Book Antiqua" w:hAnsi="Book Antiqua" w:cs="Book Antiqua"/>
+          <w:color w:val="000000"/>
+          <w:sz w:val="28"/>
+          <w:szCs w:val="28"/>
+          <w:lang w:val="en-US"/>
+        </w:rPr>
+        <w:t xml:space="preserve"> weak hands and feeble knees. Comfort one another, you fainthearted. Be strong, do not fear. Behold, our God renders judgement, and He will render </w:t>
+      </w:r>
+      <w:r>
+        <w:rPr>
+          <w:rFonts w:ascii="Book Antiqua" w:eastAsia="Book Antiqua" w:hAnsi="Book Antiqua" w:cs="Book Antiqua"/>
+          <w:i/>
+          <w:iCs/>
+          <w:color w:val="000000"/>
+          <w:sz w:val="28"/>
+          <w:szCs w:val="28"/>
+          <w:lang w:val="en-US"/>
+        </w:rPr>
+        <w:t>it</w:t>
+      </w:r>
+      <w:r>
+        <w:rPr>
+          <w:rFonts w:ascii="Book Antiqua" w:eastAsia="Book Antiqua" w:hAnsi="Book Antiqua" w:cs="Book Antiqua"/>
+          <w:color w:val="000000"/>
+          <w:sz w:val="28"/>
+          <w:szCs w:val="28"/>
+          <w:lang w:val="en-US"/>
+        </w:rPr>
+        <w:t>; He will come and save us.</w:t>
+      </w:r>
+    </w:p>
+    <w:p>
+      <w:pPr>
+        <w:rPr>
+          <w:rFonts w:ascii="Book Antiqua" w:eastAsia="Book Antiqua" w:hAnsi="Book Antiqua" w:cs="Book Antiqua"/>
+          <w:color w:val="000000"/>
+          <w:sz w:val="28"/>
+          <w:szCs w:val="28"/>
+        </w:rPr>
+      </w:pPr>
+      <w:r>
+        <w:rPr>
+          <w:rFonts w:ascii="Book Antiqua" w:eastAsia="Book Antiqua" w:hAnsi="Book Antiqua" w:cs="Book Antiqua"/>
+          <w:color w:val="000000"/>
+          <w:sz w:val="28"/>
+          <w:szCs w:val="28"/>
+        </w:rPr>
+        <w:tab/>
+        <w:t xml:space="preserve">Then the eyes of the blind will be opened, and the ears of the deaf will hear. Then the lame will leap like a deer, and the tongue of the </w:t>
+      </w:r>
+      <w:proofErr w:type="spellStart"/>
+      <w:r>
+        <w:rPr>
+          <w:rFonts w:ascii="Book Antiqua" w:eastAsia="Book Antiqua" w:hAnsi="Book Antiqua" w:cs="Book Antiqua"/>
+          <w:color w:val="000000"/>
+          <w:sz w:val="28"/>
+          <w:szCs w:val="28"/>
+        </w:rPr>
+        <w:t>stammerers</w:t>
+      </w:r>
+      <w:proofErr w:type="spellEnd"/>
+      <w:r>
+        <w:rPr>
+          <w:rFonts w:ascii="Book Antiqua" w:eastAsia="Book Antiqua" w:hAnsi="Book Antiqua" w:cs="Book Antiqua"/>
+          <w:color w:val="000000"/>
+          <w:sz w:val="28"/>
+          <w:szCs w:val="28"/>
+        </w:rPr>
+        <w:t xml:space="preserve"> will speak clearly; for water has burst forth in the desert, and a channel </w:t>
+      </w:r>
+      <w:r>
+        <w:rPr>
+          <w:rFonts w:ascii="Book Antiqua" w:eastAsia="Book Antiqua" w:hAnsi="Book Antiqua" w:cs="Book Antiqua"/>
+          <w:i/>
+          <w:iCs/>
+          <w:color w:val="000000"/>
+          <w:sz w:val="28"/>
+          <w:szCs w:val="28"/>
+        </w:rPr>
+        <w:t>of water</w:t>
+      </w:r>
+      <w:r>
+        <w:rPr>
+          <w:rFonts w:ascii="Book Antiqua" w:eastAsia="Book Antiqua" w:hAnsi="Book Antiqua" w:cs="Book Antiqua"/>
+          <w:color w:val="000000"/>
+          <w:sz w:val="28"/>
+          <w:szCs w:val="28"/>
+        </w:rPr>
+        <w:t xml:space="preserve"> in a thirsty land. And the dry land shall become marshlands, and there will be a spring of water in the thirsty land. The joy of birds will be there, a habitation of reeds and marshland.</w:t>
+      </w:r>
+    </w:p>
+    <w:p>
+      <w:pPr>
+        <w:ind w:firstLine="720"/>
+        <w:rPr>
+          <w:rFonts w:ascii="Book Antiqua" w:eastAsia="Book Antiqua" w:hAnsi="Book Antiqua" w:cs="Book Antiqua"/>
+          <w:color w:val="000000"/>
+          <w:sz w:val="28"/>
+          <w:szCs w:val="28"/>
+        </w:rPr>
+      </w:pPr>
+      <w:r>
+        <w:rPr>
+          <w:rFonts w:ascii="Book Antiqua" w:eastAsia="Book Antiqua" w:hAnsi="Book Antiqua" w:cs="Book Antiqua"/>
+          <w:color w:val="000000"/>
+          <w:sz w:val="28"/>
+          <w:szCs w:val="28"/>
+        </w:rPr>
+        <w:t xml:space="preserve">A pure way will be there, and it will be called a holy way; and the unclean will not pass through there, and there will be no unclean way there; but the dispersed will walk on it, and they will not go astray. There will be no lion there, nor will any evil beast go upon it, or be found there at all; but the redeemed will walk in it, and those gathered by the Lord will return, and come to Zion with joy, and everlasting joy </w:t>
+      </w:r>
+      <w:r>
+        <w:rPr>
+          <w:rFonts w:ascii="Book Antiqua" w:eastAsia="Book Antiqua" w:hAnsi="Book Antiqua" w:cs="Book Antiqua"/>
+          <w:i/>
+          <w:iCs/>
+          <w:color w:val="000000"/>
+          <w:sz w:val="28"/>
+          <w:szCs w:val="28"/>
+        </w:rPr>
+        <w:t>will be</w:t>
+      </w:r>
+      <w:r>
+        <w:rPr>
+          <w:rFonts w:ascii="Book Antiqua" w:eastAsia="Book Antiqua" w:hAnsi="Book Antiqua" w:cs="Book Antiqua"/>
+          <w:color w:val="000000"/>
+          <w:sz w:val="28"/>
+          <w:szCs w:val="28"/>
+        </w:rPr>
+        <w:t xml:space="preserve"> over their heads; for on their heads </w:t>
+      </w:r>
+      <w:r>
+        <w:rPr>
+          <w:rFonts w:ascii="Book Antiqua" w:eastAsia="Book Antiqua" w:hAnsi="Book Antiqua" w:cs="Book Antiqua"/>
+          <w:i/>
+          <w:iCs/>
+          <w:color w:val="000000"/>
+          <w:sz w:val="28"/>
+          <w:szCs w:val="28"/>
+        </w:rPr>
+        <w:t>will be</w:t>
+      </w:r>
+      <w:r>
+        <w:rPr>
+          <w:rFonts w:ascii="Book Antiqua" w:eastAsia="Book Antiqua" w:hAnsi="Book Antiqua" w:cs="Book Antiqua"/>
+          <w:color w:val="000000"/>
+          <w:sz w:val="28"/>
+          <w:szCs w:val="28"/>
+        </w:rPr>
+        <w:t xml:space="preserve"> praise and great joy, and gladness will take hold of them—sorrow and pain, and groaning have fled away.</w:t>
+      </w:r>
+    </w:p>
+    <w:p>
+      <w:pPr>
+        <w:rPr>
+          <w:rFonts w:ascii="Book Antiqua" w:eastAsia="Book Antiqua" w:hAnsi="Book Antiqua" w:cs="Book Antiqua"/>
+          <w:color w:val="000000"/>
+          <w:sz w:val="28"/>
+          <w:szCs w:val="28"/>
+        </w:rPr>
+      </w:pPr>
+    </w:p>
+    <w:p>
+      <w:pPr>
+        <w:outlineLvl w:val="0"/>
+      </w:pPr>
+      <w:r>
+        <w:t>Isaiah 40:1-5</w:t>
+      </w:r>
+    </w:p>
+    <w:p>
+      <w:pPr>
+        <w:pStyle w:val="Standard"/>
+        <w:autoSpaceDE w:val="0"/>
+        <w:jc w:val="both"/>
+      </w:pPr>
+      <w:r>
+        <w:rPr>
+          <w:rFonts w:ascii="Book Antiqua" w:eastAsia="Book Antiqua" w:hAnsi="Book Antiqua" w:cs="Book Antiqua"/>
+          <w:color w:val="000000"/>
+          <w:sz w:val="28"/>
+          <w:szCs w:val="28"/>
+          <w:lang w:val="en-US"/>
+        </w:rPr>
+        <w:t xml:space="preserve">“Comfort, yes, comfort My people,” says God. “Speak, O priests, to the heart of Jerusalem; comfort her, for her humiliation has been fulfilled, her sin has been done away with, for she has received from the Lord’s hand double </w:t>
+      </w:r>
+      <w:r>
+        <w:rPr>
+          <w:rFonts w:ascii="Book Antiqua" w:eastAsia="Book Antiqua" w:hAnsi="Book Antiqua" w:cs="Book Antiqua"/>
+          <w:i/>
+          <w:iCs/>
+          <w:color w:val="000000"/>
+          <w:sz w:val="28"/>
+          <w:szCs w:val="28"/>
+          <w:lang w:val="en-US"/>
+        </w:rPr>
+        <w:t xml:space="preserve">for </w:t>
+      </w:r>
+      <w:r>
+        <w:rPr>
+          <w:rFonts w:ascii="Book Antiqua" w:eastAsia="Book Antiqua" w:hAnsi="Book Antiqua" w:cs="Book Antiqua"/>
+          <w:color w:val="000000"/>
+          <w:sz w:val="28"/>
+          <w:szCs w:val="28"/>
+          <w:lang w:val="en-US"/>
+        </w:rPr>
+        <w:t>her sins.”</w:t>
+      </w:r>
+    </w:p>
+    <w:p>
+      <w:r>
+        <w:rPr>
+          <w:rFonts w:ascii="Book Antiqua" w:eastAsia="Book Antiqua" w:hAnsi="Book Antiqua" w:cs="Book Antiqua"/>
+          <w:color w:val="000000"/>
+          <w:sz w:val="28"/>
+          <w:szCs w:val="28"/>
+        </w:rPr>
+        <w:tab/>
+        <w:t xml:space="preserve">The voice of one crying in the wilderness, “Prepare the way of the Lord; make straight the paths of our God. Every valley will be filled, and every mountain and hill will be brought low; the crooked </w:t>
+      </w:r>
+      <w:r>
+        <w:rPr>
+          <w:rFonts w:ascii="Book Antiqua" w:eastAsia="Book Antiqua" w:hAnsi="Book Antiqua" w:cs="Book Antiqua"/>
+          <w:i/>
+          <w:iCs/>
+          <w:color w:val="000000"/>
+          <w:sz w:val="28"/>
+          <w:szCs w:val="28"/>
+        </w:rPr>
+        <w:t>ways</w:t>
+      </w:r>
+      <w:r>
+        <w:rPr>
+          <w:rFonts w:ascii="Book Antiqua" w:eastAsia="Book Antiqua" w:hAnsi="Book Antiqua" w:cs="Book Antiqua"/>
+          <w:color w:val="000000"/>
+          <w:sz w:val="28"/>
+          <w:szCs w:val="28"/>
+        </w:rPr>
+        <w:t xml:space="preserve"> will be </w:t>
+      </w:r>
+      <w:r>
+        <w:rPr>
+          <w:rFonts w:ascii="Book Antiqua" w:eastAsia="Book Antiqua" w:hAnsi="Book Antiqua" w:cs="Book Antiqua"/>
+          <w:color w:val="000000"/>
+          <w:sz w:val="28"/>
+          <w:szCs w:val="28"/>
+        </w:rPr>
+        <w:lastRenderedPageBreak/>
+        <w:t xml:space="preserve">made straight, and the rough </w:t>
+      </w:r>
+      <w:r>
+        <w:rPr>
+          <w:rFonts w:ascii="Book Antiqua" w:eastAsia="Book Antiqua" w:hAnsi="Book Antiqua" w:cs="Book Antiqua"/>
+          <w:i/>
+          <w:iCs/>
+          <w:color w:val="000000"/>
+          <w:sz w:val="28"/>
+          <w:szCs w:val="28"/>
+        </w:rPr>
+        <w:t>places into</w:t>
+      </w:r>
+      <w:r>
+        <w:rPr>
+          <w:rFonts w:ascii="Book Antiqua" w:eastAsia="Book Antiqua" w:hAnsi="Book Antiqua" w:cs="Book Antiqua"/>
+          <w:color w:val="000000"/>
+          <w:sz w:val="28"/>
+          <w:szCs w:val="28"/>
+        </w:rPr>
+        <w:t xml:space="preserve"> plains. The glory of the Lord will appear, and all flesh will see the salvation of God, for the Lord has spoken </w:t>
+      </w:r>
+      <w:r>
+        <w:rPr>
+          <w:rFonts w:ascii="Book Antiqua" w:eastAsia="Book Antiqua" w:hAnsi="Book Antiqua" w:cs="Book Antiqua"/>
+          <w:i/>
+          <w:iCs/>
+          <w:color w:val="000000"/>
+          <w:sz w:val="28"/>
+          <w:szCs w:val="28"/>
+        </w:rPr>
+        <w:t>it</w:t>
+      </w:r>
+      <w:r>
+        <w:rPr>
+          <w:rFonts w:ascii="Book Antiqua" w:eastAsia="Book Antiqua" w:hAnsi="Book Antiqua" w:cs="Book Antiqua"/>
+          <w:color w:val="000000"/>
+          <w:sz w:val="28"/>
+          <w:szCs w:val="28"/>
+        </w:rPr>
+        <w:t>.”</w:t>
+      </w:r>
+    </w:p>
+    <w:p>
+      <w:pPr>
+        <w:rPr>
+          <w:rFonts w:ascii="Book Antiqua" w:eastAsia="Book Antiqua" w:hAnsi="Book Antiqua" w:cs="Book Antiqua"/>
+          <w:color w:val="000000"/>
+          <w:sz w:val="28"/>
+          <w:szCs w:val="28"/>
+        </w:rPr>
+      </w:pPr>
+    </w:p>
+    <w:p>
+      <w:pPr>
+        <w:outlineLvl w:val="0"/>
+      </w:pPr>
+    </w:p>
+    <w:p>
+      <w:pPr>
+        <w:outlineLvl w:val="0"/>
+      </w:pPr>
+      <w:r>
+        <w:t>Isaiah 43:16-44:6</w:t>
+      </w:r>
+    </w:p>
+    <w:p>
+      <w:pPr>
+        <w:pStyle w:val="Standard"/>
+        <w:autoSpaceDE w:val="0"/>
+        <w:jc w:val="both"/>
+      </w:pPr>
+      <w:r>
+        <w:rPr>
+          <w:rFonts w:ascii="Book Antiqua" w:eastAsia="Book Antiqua" w:hAnsi="Book Antiqua" w:cs="Book Antiqua"/>
+          <w:color w:val="000000"/>
+          <w:sz w:val="28"/>
+          <w:szCs w:val="28"/>
+          <w:lang w:val="en-US"/>
+        </w:rPr>
+        <w:t xml:space="preserve">Thus says the Lord, who provides a way in the sea, and a path in the mighty water, who has brought forth chariots and horse, and a mighty multitude. But they have lain down, and will not rise; they are extinguished like a wick that is quenched: “Do not remember the former things, or consider the things of old. Behold, I </w:t>
+      </w:r>
+      <w:r>
+        <w:rPr>
+          <w:rFonts w:ascii="Book Antiqua" w:eastAsia="Book Antiqua" w:hAnsi="Book Antiqua" w:cs="Book Antiqua"/>
+          <w:i/>
+          <w:iCs/>
+          <w:color w:val="000000"/>
+          <w:sz w:val="28"/>
+          <w:szCs w:val="28"/>
+          <w:lang w:val="en-US"/>
+        </w:rPr>
+        <w:t>will</w:t>
+      </w:r>
+      <w:r>
+        <w:rPr>
+          <w:rFonts w:ascii="Book Antiqua" w:eastAsia="Book Antiqua" w:hAnsi="Book Antiqua" w:cs="Book Antiqua"/>
+          <w:color w:val="000000"/>
+          <w:sz w:val="28"/>
+          <w:szCs w:val="28"/>
+          <w:lang w:val="en-US"/>
+        </w:rPr>
+        <w:t xml:space="preserve"> do new things, which will now spring forth, and you will know them; and I will make a road in the desert, and rivers in the dry land. The wild animals of the field will praise me, the owls and young ostriches, for I have given water in the wilderness, and rivers in the dry land, to give drink to My chosen race, </w:t>
+      </w:r>
+      <w:proofErr w:type="gramStart"/>
+      <w:r>
+        <w:rPr>
+          <w:rFonts w:ascii="Book Antiqua" w:eastAsia="Book Antiqua" w:hAnsi="Book Antiqua" w:cs="Book Antiqua"/>
+          <w:color w:val="000000"/>
+          <w:sz w:val="28"/>
+          <w:szCs w:val="28"/>
+          <w:lang w:val="en-US"/>
+        </w:rPr>
+        <w:t>My</w:t>
+      </w:r>
+      <w:proofErr w:type="gramEnd"/>
+      <w:r>
+        <w:rPr>
+          <w:rFonts w:ascii="Book Antiqua" w:eastAsia="Book Antiqua" w:hAnsi="Book Antiqua" w:cs="Book Antiqua"/>
+          <w:color w:val="000000"/>
+          <w:sz w:val="28"/>
+          <w:szCs w:val="28"/>
+          <w:lang w:val="en-US"/>
+        </w:rPr>
+        <w:t xml:space="preserve"> people whom I have preserved to declare My excellence.</w:t>
+      </w:r>
+    </w:p>
+    <w:p>
+      <w:pPr>
+        <w:pStyle w:val="Standard"/>
+        <w:autoSpaceDE w:val="0"/>
+        <w:jc w:val="both"/>
+      </w:pPr>
+      <w:r>
+        <w:rPr>
+          <w:rFonts w:ascii="Book Antiqua" w:eastAsia="Book Antiqua" w:hAnsi="Book Antiqua" w:cs="Book Antiqua"/>
+          <w:color w:val="000000"/>
+          <w:sz w:val="28"/>
+          <w:szCs w:val="28"/>
+          <w:lang w:val="en-US"/>
+        </w:rPr>
+        <w:tab/>
+        <w:t xml:space="preserve">I have not called you now, O Jacob, nor have I made you weary, O Israel. You have not brought me the sheep of your whole burnt offering, nor have you glorified me with your sacrifices, nor have I wearied you with frankincense, nor have you purchased incense for me with silver, nor have I desired the fat of your sacrifices; but I set before you your sins, and in your iniquities. I, </w:t>
+      </w:r>
+      <w:r>
+        <w:rPr>
+          <w:rFonts w:ascii="Book Antiqua" w:eastAsia="Book Antiqua" w:hAnsi="Book Antiqua" w:cs="Book Antiqua"/>
+          <w:i/>
+          <w:iCs/>
+          <w:color w:val="000000"/>
+          <w:sz w:val="28"/>
+          <w:szCs w:val="28"/>
+          <w:lang w:val="en-US"/>
+        </w:rPr>
+        <w:t>even</w:t>
+      </w:r>
+      <w:r>
+        <w:rPr>
+          <w:rFonts w:ascii="Book Antiqua" w:eastAsia="Book Antiqua" w:hAnsi="Book Antiqua" w:cs="Book Antiqua"/>
+          <w:color w:val="000000"/>
+          <w:sz w:val="28"/>
+          <w:szCs w:val="28"/>
+          <w:lang w:val="en-US"/>
+        </w:rPr>
+        <w:t xml:space="preserve"> I, am He who blots out your lawlessness, and I will not remember </w:t>
+      </w:r>
+      <w:r>
+        <w:rPr>
+          <w:rFonts w:ascii="Book Antiqua" w:eastAsia="Book Antiqua" w:hAnsi="Book Antiqua" w:cs="Book Antiqua"/>
+          <w:i/>
+          <w:iCs/>
+          <w:color w:val="000000"/>
+          <w:sz w:val="28"/>
+          <w:szCs w:val="28"/>
+          <w:lang w:val="en-US"/>
+        </w:rPr>
+        <w:t xml:space="preserve">them </w:t>
+      </w:r>
+      <w:r>
+        <w:rPr>
+          <w:rFonts w:ascii="Book Antiqua" w:eastAsia="Book Antiqua" w:hAnsi="Book Antiqua" w:cs="Book Antiqua"/>
+          <w:iCs/>
+          <w:color w:val="000000"/>
+          <w:sz w:val="28"/>
+          <w:szCs w:val="28"/>
+          <w:lang w:val="en-US"/>
+        </w:rPr>
+        <w:t>at all</w:t>
+      </w:r>
+      <w:r>
+        <w:rPr>
+          <w:rFonts w:ascii="Book Antiqua" w:eastAsia="Book Antiqua" w:hAnsi="Book Antiqua" w:cs="Book Antiqua"/>
+          <w:color w:val="000000"/>
+          <w:sz w:val="28"/>
+          <w:szCs w:val="28"/>
+          <w:lang w:val="en-US"/>
+        </w:rPr>
+        <w:t xml:space="preserve">. But as for you, remember, and let us judge </w:t>
+      </w:r>
+      <w:r>
+        <w:rPr>
+          <w:rFonts w:ascii="Book Antiqua" w:eastAsia="Book Antiqua" w:hAnsi="Book Antiqua" w:cs="Book Antiqua"/>
+          <w:i/>
+          <w:iCs/>
+          <w:color w:val="000000"/>
+          <w:sz w:val="28"/>
+          <w:szCs w:val="28"/>
+          <w:lang w:val="en-US"/>
+        </w:rPr>
+        <w:t>together</w:t>
+      </w:r>
+      <w:r>
+        <w:rPr>
+          <w:rFonts w:ascii="Book Antiqua" w:eastAsia="Book Antiqua" w:hAnsi="Book Antiqua" w:cs="Book Antiqua"/>
+          <w:color w:val="000000"/>
+          <w:sz w:val="28"/>
+          <w:szCs w:val="28"/>
+          <w:lang w:val="en-US"/>
+        </w:rPr>
+        <w:t>. You confess your lawless acts first, that you may be made righteous. Your fathers first, and also their rulers, acted lawlessly against Me. And the rulers defiled My holy things, so I gave Jacob to destruction, and Israel to reproach.”</w:t>
+      </w:r>
+    </w:p>
+    <w:p>
+      <w:pPr>
+        <w:pStyle w:val="Standard"/>
+        <w:autoSpaceDE w:val="0"/>
+        <w:jc w:val="both"/>
+        <w:rPr>
+          <w:rFonts w:ascii="Book Antiqua" w:eastAsia="Book Antiqua" w:hAnsi="Book Antiqua" w:cs="Book Antiqua"/>
+          <w:color w:val="000000"/>
+          <w:sz w:val="28"/>
+          <w:szCs w:val="28"/>
+          <w:lang w:val="en-US"/>
+        </w:rPr>
+      </w:pPr>
+      <w:r>
+        <w:rPr>
+          <w:rFonts w:ascii="Book Antiqua" w:eastAsia="Book Antiqua" w:hAnsi="Book Antiqua" w:cs="Book Antiqua"/>
+          <w:color w:val="000000"/>
+          <w:sz w:val="28"/>
+          <w:szCs w:val="28"/>
+          <w:lang w:val="en-US"/>
+        </w:rPr>
+        <w:tab/>
+        <w:t xml:space="preserve">But hear now, O Jacob my servant, and Israel, whom I have chosen. Thus says the Lord God Who made you, and who formed you in the womb, “You will yet be helped; fear not, </w:t>
+      </w:r>
+      <w:proofErr w:type="gramStart"/>
+      <w:r>
+        <w:rPr>
+          <w:rFonts w:ascii="Book Antiqua" w:eastAsia="Book Antiqua" w:hAnsi="Book Antiqua" w:cs="Book Antiqua"/>
+          <w:color w:val="000000"/>
+          <w:sz w:val="28"/>
+          <w:szCs w:val="28"/>
+          <w:lang w:val="en-US"/>
+        </w:rPr>
+        <w:t>My</w:t>
+      </w:r>
+      <w:proofErr w:type="gramEnd"/>
+      <w:r>
+        <w:rPr>
+          <w:rFonts w:ascii="Book Antiqua" w:eastAsia="Book Antiqua" w:hAnsi="Book Antiqua" w:cs="Book Antiqua"/>
+          <w:color w:val="000000"/>
+          <w:sz w:val="28"/>
+          <w:szCs w:val="28"/>
+          <w:lang w:val="en-US"/>
+        </w:rPr>
+        <w:t xml:space="preserve"> servant Jacob; and My beloved Israel, whom I have chosen. For I will give water to the thirsty who walk in a dry land. I will put My Spirit upon your offspring, and My blessings upon your children. They will spring up like grass in the midst of water, and like a willow on </w:t>
+      </w:r>
+      <w:r>
+        <w:rPr>
+          <w:rFonts w:ascii="Book Antiqua" w:eastAsia="Book Antiqua" w:hAnsi="Book Antiqua" w:cs="Book Antiqua"/>
+          <w:iCs/>
+          <w:color w:val="000000"/>
+          <w:sz w:val="28"/>
+          <w:szCs w:val="28"/>
+          <w:lang w:val="en-US"/>
+        </w:rPr>
+        <w:t>by flowing water</w:t>
+      </w:r>
+      <w:r>
+        <w:rPr>
+          <w:rFonts w:ascii="Book Antiqua" w:eastAsia="Book Antiqua" w:hAnsi="Book Antiqua" w:cs="Book Antiqua"/>
+          <w:color w:val="000000"/>
+          <w:sz w:val="28"/>
+          <w:szCs w:val="28"/>
+          <w:lang w:val="en-US"/>
+        </w:rPr>
         <w:t>.</w:t>
       </w:r>
+      <w:r>
+        <w:rPr>
+          <w:rFonts w:ascii="Book Antiqua" w:eastAsia="Book Antiqua" w:hAnsi="Book Antiqua" w:cs="Book Antiqua"/>
+          <w:color w:val="000000"/>
+          <w:sz w:val="28"/>
+          <w:szCs w:val="28"/>
+          <w:lang w:val="en-US"/>
+        </w:rPr>
+        <w:t xml:space="preserve"> One will say, ‘I am God’s,’ and will call himself by the name of Jacob; and another will write, ‘I am God’s,’ and will call himself by the name of Israel.”</w:t>
+      </w:r>
     </w:p>
     <w:p>
       <w:pPr>
@@ -8446,23 +10286,70 @@
         <w:autoSpaceDE w:val="0"/>
         <w:ind w:firstLine="720"/>
         <w:jc w:val="both"/>
-        <w:rPr>
-          <w:rFonts w:ascii="Book Antiqua" w:eastAsia="Book Antiqua" w:hAnsi="Book Antiqua" w:cs="Book Antiqua"/>
-          <w:color w:val="000000"/>
-          <w:sz w:val="28"/>
-          <w:szCs w:val="28"/>
-          <w:lang w:val="en-US"/>
-        </w:rPr>
-      </w:pPr>
-      <w:r>
-        <w:rPr>
-          <w:rFonts w:ascii="Book Antiqua" w:eastAsia="Book Antiqua" w:hAnsi="Book Antiqua" w:cs="Book Antiqua"/>
-          <w:color w:val="000000"/>
-          <w:sz w:val="28"/>
-          <w:szCs w:val="28"/>
-          <w:lang w:val="en-US"/>
-        </w:rPr>
-        <w:t>The Lord God is my strength,</w:t>
+      </w:pPr>
+      <w:r>
+        <w:rPr>
+          <w:rFonts w:ascii="Book Antiqua" w:eastAsia="Book Antiqua" w:hAnsi="Book Antiqua" w:cs="Book Antiqua"/>
+          <w:color w:val="000000"/>
+          <w:sz w:val="28"/>
+          <w:szCs w:val="28"/>
+          <w:lang w:val="en-US"/>
+        </w:rPr>
+        <w:t xml:space="preserve">Thus says God, the King of Israel, </w:t>
+      </w:r>
+      <w:proofErr w:type="gramStart"/>
+      <w:r>
+        <w:rPr>
+          <w:rFonts w:ascii="Book Antiqua" w:eastAsia="Book Antiqua" w:hAnsi="Book Antiqua" w:cs="Book Antiqua"/>
+          <w:color w:val="000000"/>
+          <w:sz w:val="28"/>
+          <w:szCs w:val="28"/>
+          <w:lang w:val="en-US"/>
+        </w:rPr>
+        <w:t>Who</w:t>
+      </w:r>
+      <w:proofErr w:type="gramEnd"/>
+      <w:r>
+        <w:rPr>
+          <w:rFonts w:ascii="Book Antiqua" w:eastAsia="Book Antiqua" w:hAnsi="Book Antiqua" w:cs="Book Antiqua"/>
+          <w:color w:val="000000"/>
+          <w:sz w:val="28"/>
+          <w:szCs w:val="28"/>
+          <w:lang w:val="en-US"/>
+        </w:rPr>
+        <w:t xml:space="preserve"> delivers him, the God of hosts, “I am the first, and I am after these things; there is no god besides Me.</w:t>
+      </w:r>
+    </w:p>
+    <w:p>
+      <w:pPr>
+        <w:pStyle w:val="Standard"/>
+        <w:autoSpaceDE w:val="0"/>
+        <w:jc w:val="both"/>
+      </w:pPr>
+    </w:p>
+    <w:p>
+      <w:pPr>
+        <w:outlineLvl w:val="0"/>
+      </w:pPr>
+      <w:r>
+        <w:t>Baruch 3:36-4:4</w:t>
+      </w:r>
+    </w:p>
+    <w:p>
+      <w:pPr>
+        <w:pStyle w:val="Standard"/>
+        <w:autoSpaceDE w:val="0"/>
+        <w:jc w:val="both"/>
+      </w:pPr>
+      <w:r>
+        <w:rPr>
+          <w:rFonts w:ascii="Book Antiqua" w:eastAsia="Book Antiqua" w:hAnsi="Book Antiqua" w:cs="Book Antiqua"/>
+          <w:color w:val="000000"/>
+          <w:sz w:val="28"/>
+          <w:szCs w:val="28"/>
+          <w:lang w:val="en-US"/>
+        </w:rPr>
+        <w:t>This is our God, no other will be compared to Him. He found the whole way of knowledge, and give it to Jacob His servant, and to Israel His beloved. Afterwards, she was seen upon earth, and lived with men.</w:t>
       </w:r>
     </w:p>
     <w:p>
@@ -8471,182 +10358,455 @@
         <w:autoSpaceDE w:val="0"/>
         <w:ind w:firstLine="720"/>
         <w:jc w:val="both"/>
-        <w:rPr>
-          <w:rFonts w:ascii="Book Antiqua" w:eastAsia="Book Antiqua" w:hAnsi="Book Antiqua" w:cs="Book Antiqua"/>
-          <w:color w:val="000000"/>
-          <w:sz w:val="28"/>
-          <w:szCs w:val="28"/>
-          <w:lang w:val="en-US"/>
-        </w:rPr>
-      </w:pPr>
-      <w:r>
-        <w:rPr>
-          <w:rFonts w:ascii="Book Antiqua" w:eastAsia="Book Antiqua" w:hAnsi="Book Antiqua" w:cs="Book Antiqua"/>
-          <w:color w:val="000000"/>
-          <w:sz w:val="28"/>
-          <w:szCs w:val="28"/>
-          <w:lang w:val="en-US"/>
-        </w:rPr>
-        <w:t>and H</w:t>
-      </w:r>
-      <w:r>
-        <w:rPr>
-          <w:rFonts w:ascii="Book Antiqua" w:eastAsia="Book Antiqua" w:hAnsi="Book Antiqua" w:cs="Book Antiqua"/>
-          <w:color w:val="000000"/>
-          <w:sz w:val="28"/>
-          <w:szCs w:val="28"/>
-          <w:lang w:val="en-US"/>
-        </w:rPr>
-        <w:t xml:space="preserve">e will </w:t>
-      </w:r>
-      <w:r>
-        <w:rPr>
-          <w:rFonts w:ascii="Book Antiqua" w:eastAsia="Book Antiqua" w:hAnsi="Book Antiqua" w:cs="Book Antiqua"/>
-          <w:color w:val="000000"/>
-          <w:sz w:val="28"/>
-          <w:szCs w:val="28"/>
-          <w:lang w:val="en-US"/>
-        </w:rPr>
-        <w:t>establish</w:t>
-      </w:r>
-      <w:r>
-        <w:rPr>
-          <w:rFonts w:ascii="Book Antiqua" w:eastAsia="Book Antiqua" w:hAnsi="Book Antiqua" w:cs="Book Antiqua"/>
-          <w:color w:val="000000"/>
-          <w:sz w:val="28"/>
-          <w:szCs w:val="28"/>
-          <w:lang w:val="en-US"/>
-        </w:rPr>
-        <w:t xml:space="preserve"> my feet</w:t>
-      </w:r>
-      <w:r>
-        <w:rPr>
-          <w:rFonts w:ascii="Book Antiqua" w:eastAsia="Book Antiqua" w:hAnsi="Book Antiqua" w:cs="Book Antiqua"/>
-          <w:color w:val="000000"/>
-          <w:sz w:val="28"/>
-          <w:szCs w:val="28"/>
-          <w:lang w:val="en-US"/>
-        </w:rPr>
-        <w:t xml:space="preserve"> to the end.</w:t>
-      </w:r>
-    </w:p>
-    <w:p>
-      <w:pPr>
-        <w:pStyle w:val="Standard"/>
-        <w:autoSpaceDE w:val="0"/>
+      </w:pPr>
+      <w:r>
+        <w:rPr>
+          <w:rFonts w:ascii="Book Antiqua" w:hAnsi="Book Antiqua"/>
+          <w:sz w:val="28"/>
+          <w:szCs w:val="28"/>
+        </w:rPr>
+        <w:t>She is the book of the commandments of God, and the law that endures forever. All they who keep her will live; but those who forsake her will die. Turn, O Jacob, and take hold of her; walk towards the radiance of the presence of her light. Do not give your glory to another, or the things that are of advantage to you to a foreign nation.</w:t>
+      </w:r>
+    </w:p>
+    <w:p>
+      <w:pPr>
         <w:ind w:firstLine="720"/>
-        <w:jc w:val="both"/>
-        <w:rPr>
-          <w:rFonts w:ascii="Book Antiqua" w:eastAsia="Book Antiqua" w:hAnsi="Book Antiqua" w:cs="Book Antiqua"/>
-          <w:color w:val="000000"/>
-          <w:sz w:val="28"/>
-          <w:szCs w:val="28"/>
-          <w:lang w:val="en-US"/>
-        </w:rPr>
-      </w:pPr>
-      <w:r>
-        <w:rPr>
-          <w:rFonts w:ascii="Book Antiqua" w:eastAsia="Book Antiqua" w:hAnsi="Book Antiqua" w:cs="Book Antiqua"/>
-          <w:color w:val="000000"/>
-          <w:sz w:val="28"/>
-          <w:szCs w:val="28"/>
-          <w:lang w:val="en-US"/>
-        </w:rPr>
-        <w:t>H</w:t>
-      </w:r>
-      <w:r>
-        <w:rPr>
-          <w:rFonts w:ascii="Book Antiqua" w:eastAsia="Book Antiqua" w:hAnsi="Book Antiqua" w:cs="Book Antiqua"/>
-          <w:color w:val="000000"/>
-          <w:sz w:val="28"/>
-          <w:szCs w:val="28"/>
-          <w:lang w:val="en-US"/>
-        </w:rPr>
-        <w:t xml:space="preserve">e </w:t>
-      </w:r>
-      <w:r>
-        <w:rPr>
-          <w:rFonts w:ascii="Book Antiqua" w:eastAsia="Book Antiqua" w:hAnsi="Book Antiqua" w:cs="Book Antiqua"/>
-          <w:color w:val="000000"/>
-          <w:sz w:val="28"/>
-          <w:szCs w:val="28"/>
-          <w:lang w:val="en-US"/>
-        </w:rPr>
-        <w:t>sets my feet upon high places,</w:t>
-      </w:r>
-    </w:p>
-    <w:p>
-      <w:pPr>
-        <w:pStyle w:val="Standard"/>
-        <w:autoSpaceDE w:val="0"/>
+      </w:pPr>
+      <w:r>
+        <w:rPr>
+          <w:rFonts w:ascii="Book Antiqua" w:hAnsi="Book Antiqua"/>
+          <w:sz w:val="28"/>
+          <w:szCs w:val="28"/>
+        </w:rPr>
+        <w:t>O Israel, we are blessed, because what is pleasing to God is known to us.</w:t>
+      </w:r>
+    </w:p>
+    <w:p>
+      <w:pPr>
+        <w:pStyle w:val="Standard"/>
+        <w:autoSpaceDE w:val="0"/>
+        <w:jc w:val="both"/>
+      </w:pPr>
+    </w:p>
+    <w:p>
+      <w:pPr>
+        <w:pStyle w:val="Standard"/>
+        <w:autoSpaceDE w:val="0"/>
+        <w:jc w:val="both"/>
+      </w:pPr>
+    </w:p>
+    <w:p>
+      <w:pPr>
+        <w:outlineLvl w:val="0"/>
+      </w:pPr>
+      <w:r>
+        <w:t>Ezekiel 36:25-29a</w:t>
+      </w:r>
+    </w:p>
+    <w:p>
+      <w:r>
+        <w:rPr>
+          <w:rFonts w:ascii="Book Antiqua" w:eastAsia="Book Antiqua" w:hAnsi="Book Antiqua" w:cs="Book Antiqua"/>
+          <w:color w:val="000000"/>
+          <w:sz w:val="28"/>
+          <w:szCs w:val="28"/>
+        </w:rPr>
+        <w:t xml:space="preserve">“I will sprinkle clean water on you, and you will be cleansed from all your uncleanness, and I will also cleanse you from all your idols. And I will give you a new heart, and put a new spirit in you, and I will take the heart of stone from your flesh, and will give you a heart of flesh. And I will put My Spirit within you, and cause you to walk in My statutes, and to keep My judgments, and to do </w:t>
+      </w:r>
+      <w:r>
+        <w:rPr>
+          <w:rFonts w:ascii="Book Antiqua" w:eastAsia="Book Antiqua" w:hAnsi="Book Antiqua" w:cs="Book Antiqua"/>
+          <w:i/>
+          <w:iCs/>
+          <w:color w:val="000000"/>
+          <w:sz w:val="28"/>
+          <w:szCs w:val="28"/>
+        </w:rPr>
+        <w:t>them</w:t>
+      </w:r>
+      <w:r>
+        <w:rPr>
+          <w:rFonts w:ascii="Book Antiqua" w:eastAsia="Book Antiqua" w:hAnsi="Book Antiqua" w:cs="Book Antiqua"/>
+          <w:color w:val="000000"/>
+          <w:sz w:val="28"/>
+          <w:szCs w:val="28"/>
+        </w:rPr>
+        <w:t>. And you will dwell in the land that I gave to your fathers; and you will be to Me a people, and I will be to you a God. And I will save you from all your uncleanness.”</w:t>
+      </w:r>
+    </w:p>
+    <w:p/>
+    <w:p>
+      <w:pPr>
+        <w:outlineLvl w:val="0"/>
+      </w:pPr>
+      <w:r>
+        <w:t>Ezekiel 47:1-9</w:t>
+      </w:r>
+    </w:p>
+    <w:p/>
+    <w:p>
+      <w:pPr>
+        <w:rPr>
+          <w:rFonts w:ascii="Book Antiqua" w:eastAsia="Book Antiqua" w:hAnsi="Book Antiqua" w:cs="Book Antiqua"/>
+          <w:color w:val="000000"/>
+          <w:sz w:val="28"/>
+          <w:szCs w:val="28"/>
+        </w:rPr>
+      </w:pPr>
+      <w:r>
+        <w:rPr>
+          <w:rFonts w:ascii="Book Antiqua" w:eastAsia="Book Antiqua" w:hAnsi="Book Antiqua" w:cs="Book Antiqua"/>
+          <w:color w:val="000000"/>
+          <w:sz w:val="28"/>
+          <w:szCs w:val="28"/>
+        </w:rPr>
+        <w:t xml:space="preserve">And [the Spirit] brought me in by the entrance of the house, and, behold, water flowed from under the atrium by the east, for the front of the house looked towards the east, and the water came down from the right side, from the south to the altar. And He brought me out by the way of the northern gate, and He led me round by the outside way to the gate of the court that looks eastward, and, behold, water flowed down from the right side, in </w:t>
+      </w:r>
+      <w:r>
+        <w:rPr>
+          <w:rFonts w:ascii="Book Antiqua" w:eastAsia="Book Antiqua" w:hAnsi="Book Antiqua" w:cs="Book Antiqua"/>
+          <w:i/>
+          <w:iCs/>
+          <w:color w:val="000000"/>
+          <w:sz w:val="28"/>
+          <w:szCs w:val="28"/>
+        </w:rPr>
+        <w:t>the direction</w:t>
+      </w:r>
+      <w:r>
+        <w:rPr>
+          <w:rFonts w:ascii="Book Antiqua" w:eastAsia="Book Antiqua" w:hAnsi="Book Antiqua" w:cs="Book Antiqua"/>
+          <w:color w:val="000000"/>
+          <w:sz w:val="28"/>
+          <w:szCs w:val="28"/>
+        </w:rPr>
+        <w:t xml:space="preserve"> in which a man went forth opposite. And </w:t>
+      </w:r>
+      <w:r>
+        <w:rPr>
+          <w:rFonts w:ascii="Book Antiqua" w:eastAsia="Book Antiqua" w:hAnsi="Book Antiqua" w:cs="Book Antiqua"/>
+          <w:i/>
+          <w:iCs/>
+          <w:color w:val="000000"/>
+          <w:sz w:val="28"/>
+          <w:szCs w:val="28"/>
+        </w:rPr>
+        <w:t>there was</w:t>
+      </w:r>
+      <w:r>
+        <w:rPr>
+          <w:rFonts w:ascii="Book Antiqua" w:eastAsia="Book Antiqua" w:hAnsi="Book Antiqua" w:cs="Book Antiqua"/>
+          <w:color w:val="000000"/>
+          <w:sz w:val="28"/>
+          <w:szCs w:val="28"/>
+        </w:rPr>
+        <w:t xml:space="preserve"> a measuring line in his hand, and he measured a thousand </w:t>
+      </w:r>
+      <w:r>
+        <w:rPr>
+          <w:rFonts w:ascii="Book Antiqua" w:eastAsia="Book Antiqua" w:hAnsi="Book Antiqua" w:cs="Book Antiqua"/>
+          <w:i/>
+          <w:iCs/>
+          <w:color w:val="000000"/>
+          <w:sz w:val="28"/>
+          <w:szCs w:val="28"/>
+        </w:rPr>
+        <w:t>cubits</w:t>
+      </w:r>
+      <w:r>
+        <w:rPr>
+          <w:rFonts w:ascii="Book Antiqua" w:eastAsia="Book Antiqua" w:hAnsi="Book Antiqua" w:cs="Book Antiqua"/>
+          <w:color w:val="000000"/>
+          <w:sz w:val="28"/>
+          <w:szCs w:val="28"/>
+        </w:rPr>
+        <w:t xml:space="preserve"> with the measure; and he passed through the water; </w:t>
+      </w:r>
+      <w:r>
+        <w:rPr>
+          <w:rFonts w:ascii="Book Antiqua" w:eastAsia="Book Antiqua" w:hAnsi="Book Antiqua" w:cs="Book Antiqua"/>
+          <w:i/>
+          <w:iCs/>
+          <w:color w:val="000000"/>
+          <w:sz w:val="28"/>
+          <w:szCs w:val="28"/>
+        </w:rPr>
+        <w:t>it was</w:t>
+      </w:r>
+      <w:r>
+        <w:rPr>
+          <w:rFonts w:ascii="Book Antiqua" w:eastAsia="Book Antiqua" w:hAnsi="Book Antiqua" w:cs="Book Antiqua"/>
+          <w:color w:val="000000"/>
+          <w:sz w:val="28"/>
+          <w:szCs w:val="28"/>
+        </w:rPr>
+        <w:t xml:space="preserve"> water of a remission. And </w:t>
+      </w:r>
+      <w:r>
+        <w:rPr>
+          <w:rFonts w:ascii="Book Antiqua" w:eastAsia="Book Antiqua" w:hAnsi="Book Antiqua" w:cs="Book Antiqua"/>
+          <w:i/>
+          <w:iCs/>
+          <w:color w:val="000000"/>
+          <w:sz w:val="28"/>
+          <w:szCs w:val="28"/>
+        </w:rPr>
+        <w:t>again</w:t>
+      </w:r>
+      <w:r>
+        <w:rPr>
+          <w:rFonts w:ascii="Book Antiqua" w:eastAsia="Book Antiqua" w:hAnsi="Book Antiqua" w:cs="Book Antiqua"/>
+          <w:color w:val="000000"/>
+          <w:sz w:val="28"/>
+          <w:szCs w:val="28"/>
+        </w:rPr>
+        <w:t xml:space="preserve"> he measured a thousand, and he passed through the water, and the water was up to the thighs. And </w:t>
+      </w:r>
+      <w:r>
+        <w:rPr>
+          <w:rFonts w:ascii="Book Antiqua" w:eastAsia="Book Antiqua" w:hAnsi="Book Antiqua" w:cs="Book Antiqua"/>
+          <w:i/>
+          <w:iCs/>
+          <w:color w:val="000000"/>
+          <w:sz w:val="28"/>
+          <w:szCs w:val="28"/>
+        </w:rPr>
+        <w:t>again</w:t>
+      </w:r>
+      <w:r>
+        <w:rPr>
+          <w:rFonts w:ascii="Book Antiqua" w:eastAsia="Book Antiqua" w:hAnsi="Book Antiqua" w:cs="Book Antiqua"/>
+          <w:color w:val="000000"/>
+          <w:sz w:val="28"/>
+          <w:szCs w:val="28"/>
+        </w:rPr>
+        <w:t xml:space="preserve"> he measured a thousand, and he passed through water up to his loins. And </w:t>
+      </w:r>
+      <w:r>
+        <w:rPr>
+          <w:rFonts w:ascii="Book Antiqua" w:eastAsia="Book Antiqua" w:hAnsi="Book Antiqua" w:cs="Book Antiqua"/>
+          <w:i/>
+          <w:iCs/>
+          <w:color w:val="000000"/>
+          <w:sz w:val="28"/>
+          <w:szCs w:val="28"/>
+        </w:rPr>
+        <w:t>again</w:t>
+      </w:r>
+      <w:r>
+        <w:rPr>
+          <w:rFonts w:ascii="Book Antiqua" w:eastAsia="Book Antiqua" w:hAnsi="Book Antiqua" w:cs="Book Antiqua"/>
+          <w:color w:val="000000"/>
+          <w:sz w:val="28"/>
+          <w:szCs w:val="28"/>
+        </w:rPr>
+        <w:t xml:space="preserve"> he measured a thousand, </w:t>
+      </w:r>
+      <w:r>
+        <w:rPr>
+          <w:rFonts w:ascii="Book Antiqua" w:eastAsia="Book Antiqua" w:hAnsi="Book Antiqua" w:cs="Book Antiqua"/>
+          <w:color w:val="000000"/>
+          <w:sz w:val="28"/>
+          <w:szCs w:val="28"/>
+        </w:rPr>
+        <w:lastRenderedPageBreak/>
+        <w:t xml:space="preserve">and he could not pass through, for </w:t>
+      </w:r>
+      <w:r>
+        <w:rPr>
+          <w:rFonts w:ascii="Book Antiqua" w:eastAsia="Book Antiqua" w:hAnsi="Book Antiqua" w:cs="Book Antiqua"/>
+          <w:i/>
+          <w:iCs/>
+          <w:color w:val="000000"/>
+          <w:sz w:val="28"/>
+          <w:szCs w:val="28"/>
+        </w:rPr>
+        <w:t>the water</w:t>
+      </w:r>
+      <w:r>
+        <w:rPr>
+          <w:rFonts w:ascii="Book Antiqua" w:eastAsia="Book Antiqua" w:hAnsi="Book Antiqua" w:cs="Book Antiqua"/>
+          <w:color w:val="000000"/>
+          <w:sz w:val="28"/>
+          <w:szCs w:val="28"/>
+        </w:rPr>
+        <w:t xml:space="preserve"> broke into a rushing torrent which </w:t>
+      </w:r>
+      <w:r>
+        <w:rPr>
+          <w:rFonts w:ascii="Book Antiqua" w:eastAsia="Book Antiqua" w:hAnsi="Book Antiqua" w:cs="Book Antiqua"/>
+          <w:i/>
+          <w:iCs/>
+          <w:color w:val="000000"/>
+          <w:sz w:val="28"/>
+          <w:szCs w:val="28"/>
+        </w:rPr>
+        <w:t>man</w:t>
+      </w:r>
+      <w:r>
+        <w:rPr>
+          <w:rFonts w:ascii="Book Antiqua" w:eastAsia="Book Antiqua" w:hAnsi="Book Antiqua" w:cs="Book Antiqua"/>
+          <w:color w:val="000000"/>
+          <w:sz w:val="28"/>
+          <w:szCs w:val="28"/>
+        </w:rPr>
+        <w:t xml:space="preserve"> cannot pass through. And he said to me, “Son of man, have you seen </w:t>
+      </w:r>
+      <w:r>
+        <w:rPr>
+          <w:rFonts w:ascii="Book Antiqua" w:eastAsia="Book Antiqua" w:hAnsi="Book Antiqua" w:cs="Book Antiqua"/>
+          <w:i/>
+          <w:iCs/>
+          <w:color w:val="000000"/>
+          <w:sz w:val="28"/>
+          <w:szCs w:val="28"/>
+        </w:rPr>
+        <w:t>this</w:t>
+      </w:r>
+      <w:r>
+        <w:rPr>
+          <w:rFonts w:ascii="Book Antiqua" w:eastAsia="Book Antiqua" w:hAnsi="Book Antiqua" w:cs="Book Antiqua"/>
+          <w:color w:val="000000"/>
+          <w:sz w:val="28"/>
+          <w:szCs w:val="28"/>
+        </w:rPr>
+        <w:t>?”</w:t>
+      </w:r>
+    </w:p>
+    <w:p>
+      <w:pPr>
         <w:ind w:firstLine="720"/>
-        <w:jc w:val="both"/>
-        <w:rPr>
-          <w:rFonts w:ascii="Book Antiqua" w:eastAsia="Book Antiqua" w:hAnsi="Book Antiqua" w:cs="Book Antiqua"/>
-          <w:color w:val="000000"/>
-          <w:sz w:val="28"/>
-          <w:szCs w:val="28"/>
-          <w:lang w:val="en-US"/>
-        </w:rPr>
-      </w:pPr>
-      <w:r>
-        <w:rPr>
-          <w:rFonts w:ascii="Book Antiqua" w:eastAsia="Book Antiqua" w:hAnsi="Book Antiqua" w:cs="Book Antiqua"/>
-          <w:color w:val="000000"/>
-          <w:sz w:val="28"/>
-          <w:szCs w:val="28"/>
-          <w:lang w:val="en-US"/>
-        </w:rPr>
-        <w:t xml:space="preserve">that I may </w:t>
-      </w:r>
-      <w:r>
-        <w:rPr>
-          <w:rFonts w:ascii="Book Antiqua" w:eastAsia="Book Antiqua" w:hAnsi="Book Antiqua" w:cs="Book Antiqua"/>
-          <w:color w:val="000000"/>
-          <w:sz w:val="28"/>
-          <w:szCs w:val="28"/>
-          <w:lang w:val="en-US"/>
-        </w:rPr>
-        <w:t>be victorious</w:t>
-      </w:r>
-      <w:r>
-        <w:rPr>
-          <w:rFonts w:ascii="Book Antiqua" w:eastAsia="Book Antiqua" w:hAnsi="Book Antiqua" w:cs="Book Antiqua"/>
-          <w:color w:val="000000"/>
-          <w:sz w:val="28"/>
-          <w:szCs w:val="28"/>
-          <w:lang w:val="en-US"/>
-        </w:rPr>
-        <w:t xml:space="preserve"> </w:t>
-      </w:r>
-      <w:r>
-        <w:rPr>
-          <w:rFonts w:ascii="Book Antiqua" w:eastAsia="Book Antiqua" w:hAnsi="Book Antiqua" w:cs="Book Antiqua"/>
-          <w:color w:val="000000"/>
-          <w:sz w:val="28"/>
-          <w:szCs w:val="28"/>
-          <w:lang w:val="en-US"/>
-        </w:rPr>
-        <w:t>in</w:t>
-      </w:r>
-      <w:r>
-        <w:rPr>
-          <w:rFonts w:ascii="Book Antiqua" w:eastAsia="Book Antiqua" w:hAnsi="Book Antiqua" w:cs="Book Antiqua"/>
-          <w:color w:val="000000"/>
-          <w:sz w:val="28"/>
-          <w:szCs w:val="28"/>
-          <w:lang w:val="en-US"/>
-        </w:rPr>
-        <w:t xml:space="preserve"> his song.</w:t>
-      </w:r>
-      <w:bookmarkStart w:id="0" w:name="_GoBack"/>
-      <w:bookmarkEnd w:id="0"/>
-    </w:p>
-    <w:p>
-      <w:pPr>
-        <w:pStyle w:val="Standard"/>
-        <w:autoSpaceDE w:val="0"/>
-        <w:ind w:firstLine="720"/>
+        <w:rPr>
+          <w:rFonts w:ascii="Book Antiqua" w:eastAsia="Book Antiqua" w:hAnsi="Book Antiqua" w:cs="Book Antiqua"/>
+          <w:color w:val="000000"/>
+          <w:sz w:val="28"/>
+          <w:szCs w:val="28"/>
+        </w:rPr>
+      </w:pPr>
+      <w:r>
+        <w:rPr>
+          <w:rFonts w:ascii="Book Antiqua" w:eastAsia="Book Antiqua" w:hAnsi="Book Antiqua" w:cs="Book Antiqua"/>
+          <w:color w:val="000000"/>
+          <w:sz w:val="28"/>
+          <w:szCs w:val="28"/>
+        </w:rPr>
+        <w:t>Then He led me back to the bank of the river</w:t>
+      </w:r>
+      <w:r>
+        <w:rPr>
+          <w:rFonts w:ascii="Book Antiqua" w:eastAsia="Book Antiqua" w:hAnsi="Book Antiqua" w:cs="Book Antiqua"/>
+          <w:color w:val="000000"/>
+          <w:sz w:val="28"/>
+          <w:szCs w:val="28"/>
+        </w:rPr>
+        <w:t>.</w:t>
+      </w:r>
+      <w:r>
+        <w:rPr>
+          <w:rFonts w:ascii="Book Antiqua" w:eastAsia="Book Antiqua" w:hAnsi="Book Antiqua" w:cs="Book Antiqua"/>
+          <w:color w:val="000000"/>
+          <w:sz w:val="28"/>
+          <w:szCs w:val="28"/>
+        </w:rPr>
+        <w:t xml:space="preserve"> A</w:t>
+      </w:r>
+      <w:r>
+        <w:rPr>
+          <w:rFonts w:ascii="Book Antiqua" w:eastAsia="Book Antiqua" w:hAnsi="Book Antiqua" w:cs="Book Antiqua"/>
+          <w:color w:val="000000"/>
+          <w:sz w:val="28"/>
+          <w:szCs w:val="28"/>
+        </w:rPr>
+        <w:t>s I returned</w:t>
+      </w:r>
+      <w:r>
+        <w:rPr>
+          <w:rFonts w:ascii="Book Antiqua" w:eastAsia="Book Antiqua" w:hAnsi="Book Antiqua" w:cs="Book Antiqua"/>
+          <w:color w:val="000000"/>
+          <w:sz w:val="28"/>
+          <w:szCs w:val="28"/>
+        </w:rPr>
+        <w:t xml:space="preserve">, behold, on the banks of the river </w:t>
+      </w:r>
+      <w:r>
+        <w:rPr>
+          <w:rFonts w:ascii="Book Antiqua" w:eastAsia="Book Antiqua" w:hAnsi="Book Antiqua" w:cs="Book Antiqua"/>
+          <w:i/>
+          <w:iCs/>
+          <w:color w:val="000000"/>
+          <w:sz w:val="28"/>
+          <w:szCs w:val="28"/>
+        </w:rPr>
+        <w:t>there were</w:t>
+      </w:r>
+      <w:r>
+        <w:rPr>
+          <w:rFonts w:ascii="Book Antiqua" w:eastAsia="Book Antiqua" w:hAnsi="Book Antiqua" w:cs="Book Antiqua"/>
+          <w:color w:val="000000"/>
+          <w:sz w:val="28"/>
+          <w:szCs w:val="28"/>
+        </w:rPr>
+        <w:t xml:space="preserve"> very many trees on one side and on the other side. And he said to me, “This is the water that flows into Galilee, which is towards; then it goes down to Arabia, and would come as far as the sea, to the outlet of the water; and it will heal the waters. And it will come to pass, </w:t>
+      </w:r>
+      <w:r>
+        <w:rPr>
+          <w:rFonts w:ascii="Book Antiqua" w:eastAsia="Book Antiqua" w:hAnsi="Book Antiqua" w:cs="Book Antiqua"/>
+          <w:i/>
+          <w:iCs/>
+          <w:color w:val="000000"/>
+          <w:sz w:val="28"/>
+          <w:szCs w:val="28"/>
+        </w:rPr>
+        <w:t>that</w:t>
+      </w:r>
+      <w:r>
+        <w:rPr>
+          <w:rFonts w:ascii="Book Antiqua" w:eastAsia="Book Antiqua" w:hAnsi="Book Antiqua" w:cs="Book Antiqua"/>
+          <w:color w:val="000000"/>
+          <w:sz w:val="28"/>
+          <w:szCs w:val="28"/>
+        </w:rPr>
+        <w:t xml:space="preserve"> every living thing that moving, wherever the river goes, will live. And there will be a great multitude of fish there, because this water will go there, and it will heal </w:t>
+      </w:r>
+      <w:r>
+        <w:rPr>
+          <w:rFonts w:ascii="Book Antiqua" w:eastAsia="Book Antiqua" w:hAnsi="Book Antiqua" w:cs="Book Antiqua"/>
+          <w:i/>
+          <w:iCs/>
+          <w:color w:val="000000"/>
+          <w:sz w:val="28"/>
+          <w:szCs w:val="28"/>
+        </w:rPr>
+        <w:t>them</w:t>
+      </w:r>
+      <w:r>
+        <w:rPr>
+          <w:rFonts w:ascii="Book Antiqua" w:eastAsia="Book Antiqua" w:hAnsi="Book Antiqua" w:cs="Book Antiqua"/>
+          <w:color w:val="000000"/>
+          <w:sz w:val="28"/>
+          <w:szCs w:val="28"/>
+        </w:rPr>
+        <w:t>, and they will live; everything on which the river comes will live.</w:t>
+      </w:r>
+    </w:p>
+    <w:p>
+      <w:pPr>
+        <w:pStyle w:val="Standard"/>
+        <w:autoSpaceDE w:val="0"/>
+        <w:jc w:val="both"/>
+      </w:pPr>
+    </w:p>
+    <w:p>
+      <w:pPr>
+        <w:pStyle w:val="Standard"/>
+        <w:autoSpaceDE w:val="0"/>
+        <w:jc w:val="both"/>
+      </w:pPr>
+    </w:p>
+    <w:p>
+      <w:pPr>
+        <w:pStyle w:val="Standard"/>
+        <w:autoSpaceDE w:val="0"/>
         <w:jc w:val="both"/>
       </w:pPr>
     </w:p>
@@ -8661,11 +10821,11 @@
 </file>
 
 <file path=word/styles.xml><?xml version="1.0" encoding="utf-8"?>
-<w:styles xmlns:mc="http://schemas.openxmlformats.org/markup-compatibility/2006" xmlns:r="http://schemas.openxmlformats.org/officeDocument/2006/relationships" xmlns:w="http://schemas.openxmlformats.org/wordprocessingml/2006/main" xmlns:w14="http://schemas.microsoft.com/office/word/2010/wordml" xmlns:w15="http://schemas.microsoft.com/office/word/2012/wordml" mc:Ignorable="w14 w15">
+<w:styles xmlns:mc="http://schemas.openxmlformats.org/markup-compatibility/2006" xmlns:r="http://schemas.openxmlformats.org/officeDocument/2006/relationships" xmlns:w="http://schemas.openxmlformats.org/wordprocessingml/2006/main" xmlns:w14="http://schemas.microsoft.com/office/word/2010/wordml" xmlns:w15="http://schemas.microsoft.com/office/word/2012/wordml" xmlns:w16se="http://schemas.microsoft.com/office/word/2015/wordml/symex" mc:Ignorable="w14 w15 w16se">
   <w:docDefaults>
     <w:rPrDefault>
       <w:rPr>
-        <w:rFonts w:asciiTheme="minorHAnsi" w:eastAsia="宋体" w:hAnsiTheme="minorHAnsi" w:cstheme="minorBidi"/>
+        <w:rFonts w:asciiTheme="minorHAnsi" w:eastAsia="SimSun" w:hAnsiTheme="minorHAnsi" w:cstheme="minorBidi"/>
         <w:sz w:val="24"/>
         <w:szCs w:val="24"/>
         <w:lang w:val="en-CA" w:eastAsia="zh-CN" w:bidi="ar-SA"/>
@@ -8673,7 +10833,7 @@
     </w:rPrDefault>
     <w:pPrDefault/>
   </w:docDefaults>
-  <w:latentStyles w:defLockedState="0" w:defUIPriority="99" w:defSemiHidden="0" w:defUnhideWhenUsed="0" w:defQFormat="0" w:count="381">
+  <w:latentStyles w:defLockedState="0" w:defUIPriority="99" w:defSemiHidden="0" w:defUnhideWhenUsed="0" w:defQFormat="0" w:count="372">
     <w:lsdException w:name="Normal" w:uiPriority="0" w:qFormat="1"/>
     <w:lsdException w:name="heading 1" w:uiPriority="9" w:qFormat="1"/>
     <w:lsdException w:name="heading 2" w:semiHidden="1" w:uiPriority="9" w:unhideWhenUsed="1" w:qFormat="1"/>
@@ -8830,15 +10990,6 @@
     <w:lsdException w:name="Balloon Text" w:semiHidden="1" w:unhideWhenUsed="1"/>
     <w:lsdException w:name="Table Grid" w:uiPriority="39"/>
     <w:lsdException w:name="Table Theme" w:semiHidden="1" w:unhideWhenUsed="1"/>
-    <w:lsdException w:name="Note Level 1" w:semiHidden="1" w:unhideWhenUsed="1"/>
-    <w:lsdException w:name="Note Level 2" w:semiHidden="1" w:unhideWhenUsed="1"/>
-    <w:lsdException w:name="Note Level 3" w:semiHidden="1" w:unhideWhenUsed="1"/>
-    <w:lsdException w:name="Note Level 4" w:semiHidden="1" w:unhideWhenUsed="1"/>
-    <w:lsdException w:name="Note Level 5" w:semiHidden="1" w:unhideWhenUsed="1"/>
-    <w:lsdException w:name="Note Level 6" w:semiHidden="1" w:unhideWhenUsed="1"/>
-    <w:lsdException w:name="Note Level 7" w:semiHidden="1" w:unhideWhenUsed="1"/>
-    <w:lsdException w:name="Note Level 8" w:semiHidden="1" w:unhideWhenUsed="1"/>
-    <w:lsdException w:name="Note Level 9" w:semiHidden="1" w:unhideWhenUsed="1"/>
     <w:lsdException w:name="Placeholder Text" w:semiHidden="1"/>
     <w:lsdException w:name="No Spacing" w:uiPriority="1" w:qFormat="1"/>
     <w:lsdException w:name="Light Shading" w:uiPriority="60"/>

</xml_diff>